<commit_message>
Updated Phase 3 Networking Scrum Report.
</commit_message>
<xml_diff>
--- a/ScrumReports/Network/Phase 3 - Networking Scrum Report.docx
+++ b/ScrumReports/Network/Phase 3 - Networking Scrum Report.docx
@@ -206,8 +206,16 @@
               <w:rPr>
                 <w:sz w:val="28"/>
               </w:rPr>
-              <w:t>Brian Lefrancois</w:t>
-            </w:r>
+              <w:t xml:space="preserve">Brian </w:t>
+            </w:r>
+            <w:proofErr w:type="spellStart"/>
+            <w:r>
+              <w:rPr>
+                <w:sz w:val="28"/>
+              </w:rPr>
+              <w:t>Lefrancois</w:t>
+            </w:r>
+            <w:proofErr w:type="spellEnd"/>
           </w:p>
         </w:tc>
         <w:tc>
@@ -224,37 +232,27 @@
               <w:rPr>
                 <w:sz w:val="28"/>
               </w:rPr>
-              <w:t xml:space="preserve">- </w:t>
-            </w:r>
-            <w:r>
-              <w:rPr>
-                <w:sz w:val="28"/>
-              </w:rPr>
-              <w:t xml:space="preserve">Work on </w:t>
-            </w:r>
-            <w:r>
-              <w:rPr>
-                <w:sz w:val="28"/>
-              </w:rPr>
-              <w:t xml:space="preserve">Protocol.h </w:t>
-            </w:r>
-            <w:r>
-              <w:rPr>
-                <w:sz w:val="28"/>
-              </w:rPr>
-              <w:t>and write all document</w:t>
-            </w:r>
-            <w:r>
-              <w:rPr>
-                <w:sz w:val="28"/>
-              </w:rPr>
-              <w:t xml:space="preserve">ation required up till gameplay </w:t>
-            </w:r>
-            <w:r>
-              <w:rPr>
-                <w:sz w:val="28"/>
-              </w:rPr>
-              <w:t>in consultation with the Server/Client team.</w:t>
+              <w:t xml:space="preserve">- Work on </w:t>
+            </w:r>
+            <w:proofErr w:type="spellStart"/>
+            <w:r>
+              <w:rPr>
+                <w:sz w:val="28"/>
+              </w:rPr>
+              <w:t>Protocol.h</w:t>
+            </w:r>
+            <w:proofErr w:type="spellEnd"/>
+            <w:r>
+              <w:rPr>
+                <w:sz w:val="28"/>
+              </w:rPr>
+              <w:t xml:space="preserve"> and write all document</w:t>
+            </w:r>
+            <w:r>
+              <w:rPr>
+                <w:sz w:val="28"/>
+              </w:rPr>
+              <w:t>ation required up till gameplay in consultation with the Server/Client team.</w:t>
             </w:r>
           </w:p>
         </w:tc>
@@ -297,11 +295,19 @@
               </w:rPr>
               <w:t xml:space="preserve">-Work on </w:t>
             </w:r>
-            <w:r>
-              <w:rPr>
-                <w:sz w:val="28"/>
-              </w:rPr>
-              <w:t>Serializable.h in consultation with the Server/Client team.</w:t>
+            <w:proofErr w:type="spellStart"/>
+            <w:r>
+              <w:rPr>
+                <w:sz w:val="28"/>
+              </w:rPr>
+              <w:t>Serializable.h</w:t>
+            </w:r>
+            <w:proofErr w:type="spellEnd"/>
+            <w:r>
+              <w:rPr>
+                <w:sz w:val="28"/>
+              </w:rPr>
+              <w:t xml:space="preserve"> in consultation with the Server/Client team.</w:t>
             </w:r>
           </w:p>
         </w:tc>
@@ -407,13 +413,7 @@
               <w:rPr>
                 <w:sz w:val="28"/>
               </w:rPr>
-              <w:t xml:space="preserve">the Packet class </w:t>
-            </w:r>
-            <w:r>
-              <w:rPr>
-                <w:sz w:val="28"/>
-              </w:rPr>
-              <w:t>in consultation with the Server/Client team.</w:t>
+              <w:t>the Packet class in consultation with the Server/Client team.</w:t>
             </w:r>
           </w:p>
         </w:tc>
@@ -447,51 +447,275 @@
           <w:p>
             <w:pPr>
               <w:rPr>
-                <w:sz w:val="28"/>
-              </w:rPr>
-            </w:pPr>
-            <w:r>
-              <w:rPr>
+                <w:color w:val="00B050"/>
+                <w:sz w:val="28"/>
+              </w:rPr>
+            </w:pPr>
+            <w:r>
+              <w:rPr>
+                <w:color w:val="00B050"/>
                 <w:sz w:val="28"/>
               </w:rPr>
               <w:t>-</w:t>
             </w:r>
             <w:r>
               <w:rPr>
+                <w:color w:val="00B050"/>
                 <w:sz w:val="28"/>
               </w:rPr>
               <w:t>Work on serialization and deserializ</w:t>
             </w:r>
             <w:r>
               <w:rPr>
-                <w:sz w:val="28"/>
-              </w:rPr>
-              <w:t>ation of custom data structures and Protocol.h</w:t>
-            </w:r>
-            <w:r>
-              <w:rPr>
+                <w:color w:val="00B050"/>
+                <w:sz w:val="28"/>
+              </w:rPr>
+              <w:t xml:space="preserve">ation of custom data structures and </w:t>
+            </w:r>
+            <w:proofErr w:type="spellStart"/>
+            <w:r>
+              <w:rPr>
+                <w:color w:val="00B050"/>
+                <w:sz w:val="28"/>
+              </w:rPr>
+              <w:t>Protocol.h</w:t>
+            </w:r>
+            <w:proofErr w:type="spellEnd"/>
+            <w:r>
+              <w:rPr>
+                <w:color w:val="00B050"/>
+                <w:sz w:val="28"/>
+              </w:rPr>
+              <w:t xml:space="preserve"> in consultation with the Server/Client/Database team.</w:t>
+            </w:r>
+          </w:p>
+          <w:p>
+            <w:pPr>
+              <w:rPr>
+                <w:color w:val="00B050"/>
+                <w:sz w:val="28"/>
+              </w:rPr>
+            </w:pPr>
+            <w:r>
+              <w:rPr>
+                <w:b/>
+                <w:color w:val="00B050"/>
+                <w:sz w:val="28"/>
+              </w:rPr>
+              <w:t>Report</w:t>
+            </w:r>
+            <w:r>
+              <w:rPr>
+                <w:color w:val="00B050"/>
+                <w:sz w:val="28"/>
+              </w:rPr>
+              <w:t xml:space="preserve">: </w:t>
+            </w:r>
+          </w:p>
+          <w:p>
+            <w:pPr>
+              <w:rPr>
+                <w:color w:val="00B050"/>
+                <w:sz w:val="28"/>
+              </w:rPr>
+            </w:pPr>
+            <w:r>
+              <w:rPr>
+                <w:color w:val="00B050"/>
+                <w:sz w:val="28"/>
+              </w:rPr>
+              <w:t xml:space="preserve">I implemented serialization and deserialization for two example data structures (Entity and Minion) and wrote the supporting tests to ensure that the serialization is working as intended.  I also improved the Serialize API and added new functionality such that it now supports most unsigned data </w:t>
+            </w:r>
+            <w:r>
+              <w:rPr>
+                <w:color w:val="00B050"/>
+                <w:sz w:val="28"/>
+              </w:rPr>
+              <w:t>types.</w:t>
+            </w:r>
+            <w:r>
+              <w:rPr>
+                <w:color w:val="00B050"/>
+                <w:sz w:val="28"/>
+              </w:rPr>
+              <w:t xml:space="preserve">  I assisted with the Protocol</w:t>
+            </w:r>
+            <w:r>
+              <w:rPr>
+                <w:color w:val="00B050"/>
                 <w:sz w:val="28"/>
               </w:rPr>
               <w:t xml:space="preserve"> </w:t>
             </w:r>
             <w:r>
               <w:rPr>
-                <w:sz w:val="28"/>
-              </w:rPr>
-              <w:t>in consultation with the Server/Client</w:t>
-            </w:r>
-            <w:r>
-              <w:rPr>
-                <w:sz w:val="28"/>
-              </w:rPr>
-              <w:t>/Database</w:t>
-            </w:r>
-            <w:r>
-              <w:rPr>
-                <w:sz w:val="28"/>
-              </w:rPr>
-              <w:t xml:space="preserve"> team.</w:t>
-            </w:r>
+                <w:color w:val="00B050"/>
+                <w:sz w:val="28"/>
+              </w:rPr>
+              <w:t>header</w:t>
+            </w:r>
+            <w:r>
+              <w:rPr>
+                <w:color w:val="00B050"/>
+                <w:sz w:val="28"/>
+              </w:rPr>
+              <w:t xml:space="preserve"> as well</w:t>
+            </w:r>
+            <w:r>
+              <w:rPr>
+                <w:color w:val="00B050"/>
+                <w:sz w:val="28"/>
+              </w:rPr>
+              <w:t xml:space="preserve"> though I took on a minor role in that regard</w:t>
+            </w:r>
+            <w:r>
+              <w:rPr>
+                <w:color w:val="00B050"/>
+                <w:sz w:val="28"/>
+              </w:rPr>
+              <w:t>.</w:t>
+            </w:r>
+            <w:bookmarkStart w:id="0" w:name="_GoBack"/>
+            <w:bookmarkEnd w:id="0"/>
+          </w:p>
+          <w:p>
+            <w:pPr>
+              <w:rPr>
+                <w:b/>
+                <w:color w:val="00B050"/>
+                <w:sz w:val="28"/>
+              </w:rPr>
+            </w:pPr>
+            <w:r>
+              <w:rPr>
+                <w:b/>
+                <w:color w:val="00B050"/>
+                <w:sz w:val="28"/>
+              </w:rPr>
+              <w:t>Files:</w:t>
+            </w:r>
+          </w:p>
+          <w:p>
+            <w:pPr>
+              <w:rPr>
+                <w:color w:val="00B050"/>
+                <w:sz w:val="28"/>
+              </w:rPr>
+            </w:pPr>
+            <w:r>
+              <w:rPr>
+                <w:color w:val="00B050"/>
+                <w:sz w:val="28"/>
+              </w:rPr>
+              <w:t>-</w:t>
+            </w:r>
+            <w:r>
+              <w:rPr>
+                <w:color w:val="00B050"/>
+                <w:sz w:val="28"/>
+              </w:rPr>
+              <w:t>Implementation\Networking\API Demos\</w:t>
+            </w:r>
+            <w:proofErr w:type="spellStart"/>
+            <w:r>
+              <w:rPr>
+                <w:color w:val="00B050"/>
+                <w:sz w:val="28"/>
+              </w:rPr>
+              <w:t>SerializationDemo</w:t>
+            </w:r>
+            <w:proofErr w:type="spellEnd"/>
+          </w:p>
+          <w:p>
+            <w:pPr>
+              <w:rPr>
+                <w:color w:val="00B050"/>
+                <w:sz w:val="28"/>
+              </w:rPr>
+            </w:pPr>
+            <w:r>
+              <w:rPr>
+                <w:color w:val="00B050"/>
+                <w:sz w:val="28"/>
+              </w:rPr>
+              <w:t>-</w:t>
+            </w:r>
+            <w:r>
+              <w:rPr>
+                <w:color w:val="00B050"/>
+                <w:sz w:val="28"/>
+              </w:rPr>
+              <w:t>Implementation\Networking</w:t>
+            </w:r>
+            <w:r>
+              <w:rPr>
+                <w:color w:val="00B050"/>
+                <w:sz w:val="28"/>
+              </w:rPr>
+              <w:t>\</w:t>
+            </w:r>
+            <w:proofErr w:type="spellStart"/>
+            <w:r>
+              <w:rPr>
+                <w:color w:val="00B050"/>
+                <w:sz w:val="28"/>
+              </w:rPr>
+              <w:t>Serialize.h</w:t>
+            </w:r>
+            <w:proofErr w:type="spellEnd"/>
+            <w:r>
+              <w:rPr>
+                <w:color w:val="00B050"/>
+                <w:sz w:val="28"/>
+              </w:rPr>
+              <w:t xml:space="preserve"> / .</w:t>
+            </w:r>
+            <w:proofErr w:type="spellStart"/>
+            <w:r>
+              <w:rPr>
+                <w:color w:val="00B050"/>
+                <w:sz w:val="28"/>
+              </w:rPr>
+              <w:t>cpp</w:t>
+            </w:r>
+            <w:proofErr w:type="spellEnd"/>
+          </w:p>
+          <w:p>
+            <w:pPr>
+              <w:rPr>
+                <w:sz w:val="28"/>
+              </w:rPr>
+            </w:pPr>
+            <w:r>
+              <w:rPr>
+                <w:color w:val="00B050"/>
+                <w:sz w:val="28"/>
+              </w:rPr>
+              <w:t>-</w:t>
+            </w:r>
+            <w:r>
+              <w:rPr>
+                <w:color w:val="00B050"/>
+                <w:sz w:val="28"/>
+              </w:rPr>
+              <w:t>Implementation\Networking</w:t>
+            </w:r>
+            <w:r>
+              <w:rPr>
+                <w:color w:val="00B050"/>
+                <w:sz w:val="28"/>
+              </w:rPr>
+              <w:t>\</w:t>
+            </w:r>
+            <w:proofErr w:type="spellStart"/>
+            <w:r>
+              <w:rPr>
+                <w:color w:val="00B050"/>
+                <w:sz w:val="28"/>
+              </w:rPr>
+              <w:t>Protocol.h</w:t>
+            </w:r>
+            <w:proofErr w:type="spellEnd"/>
           </w:p>
         </w:tc>
       </w:tr>
@@ -531,31 +755,27 @@
               <w:rPr>
                 <w:sz w:val="28"/>
               </w:rPr>
-              <w:t>-</w:t>
-            </w:r>
-            <w:r>
-              <w:rPr>
-                <w:sz w:val="28"/>
-              </w:rPr>
-              <w:t xml:space="preserve">Work on </w:t>
-            </w:r>
-            <w:r>
-              <w:rPr>
-                <w:sz w:val="28"/>
-              </w:rPr>
-              <w:t>Protocol.h and write all document</w:t>
-            </w:r>
-            <w:r>
-              <w:rPr>
-                <w:sz w:val="28"/>
-              </w:rPr>
-              <w:t xml:space="preserve">ation required up till gameplay </w:t>
-            </w:r>
-            <w:r>
-              <w:rPr>
-                <w:sz w:val="28"/>
-              </w:rPr>
-              <w:t>in consultation with the Server/Client team.</w:t>
+              <w:t xml:space="preserve">-Work on </w:t>
+            </w:r>
+            <w:proofErr w:type="spellStart"/>
+            <w:r>
+              <w:rPr>
+                <w:sz w:val="28"/>
+              </w:rPr>
+              <w:t>Protocol.h</w:t>
+            </w:r>
+            <w:proofErr w:type="spellEnd"/>
+            <w:r>
+              <w:rPr>
+                <w:sz w:val="28"/>
+              </w:rPr>
+              <w:t xml:space="preserve"> and write all document</w:t>
+            </w:r>
+            <w:r>
+              <w:rPr>
+                <w:sz w:val="28"/>
+              </w:rPr>
+              <w:t>ation required up till gameplay in consultation with the Server/Client team.</w:t>
             </w:r>
           </w:p>
         </w:tc>
@@ -574,12 +794,29 @@
                 <w:sz w:val="28"/>
               </w:rPr>
             </w:pPr>
-            <w:r>
-              <w:rPr>
-                <w:sz w:val="28"/>
-              </w:rPr>
-              <w:t>Soloman Tahirli</w:t>
-            </w:r>
+            <w:proofErr w:type="spellStart"/>
+            <w:r>
+              <w:rPr>
+                <w:sz w:val="28"/>
+              </w:rPr>
+              <w:lastRenderedPageBreak/>
+              <w:t>Soloman</w:t>
+            </w:r>
+            <w:proofErr w:type="spellEnd"/>
+            <w:r>
+              <w:rPr>
+                <w:sz w:val="28"/>
+              </w:rPr>
+              <w:t xml:space="preserve"> </w:t>
+            </w:r>
+            <w:proofErr w:type="spellStart"/>
+            <w:r>
+              <w:rPr>
+                <w:sz w:val="28"/>
+              </w:rPr>
+              <w:t>Tahirli</w:t>
+            </w:r>
+            <w:proofErr w:type="spellEnd"/>
           </w:p>
         </w:tc>
         <w:tc>
@@ -604,8 +841,6 @@
               </w:rPr>
               <w:t xml:space="preserve">Write up </w:t>
             </w:r>
-            <w:bookmarkStart w:id="0" w:name="_GoBack"/>
-            <w:bookmarkEnd w:id="0"/>
             <w:r>
               <w:rPr>
                 <w:sz w:val="28"/>
@@ -1158,7 +1393,6 @@
   <w:style w:type="character" w:default="1" w:styleId="DefaultParagraphFont">
     <w:name w:val="Default Paragraph Font"/>
     <w:uiPriority w:val="1"/>
-    <w:semiHidden/>
     <w:unhideWhenUsed/>
   </w:style>
   <w:style w:type="table" w:default="1" w:styleId="TableNormal">

</xml_diff>

<commit_message>
Phase 3 scrum report log
</commit_message>
<xml_diff>
--- a/ScrumReports/Network/Phase 3 - Networking Scrum Report.docx
+++ b/ScrumReports/Network/Phase 3 - Networking Scrum Report.docx
@@ -1,6 +1,6 @@
 
 <file path=word/document.xml><?xml version="1.0" encoding="utf-8"?>
-<w:document xmlns:ve="http://schemas.openxmlformats.org/markup-compatibility/2006" xmlns:o="urn:schemas-microsoft-com:office:office" xmlns:r="http://schemas.openxmlformats.org/officeDocument/2006/relationships" xmlns:m="http://schemas.openxmlformats.org/officeDocument/2006/math" xmlns:v="urn:schemas-microsoft-com:vml" xmlns:wp="http://schemas.openxmlformats.org/drawingml/2006/wordprocessingDrawing" xmlns:w10="urn:schemas-microsoft-com:office:word" xmlns:w="http://schemas.openxmlformats.org/wordprocessingml/2006/main" xmlns:wne="http://schemas.microsoft.com/office/word/2006/wordml">
+<w:document xmlns:wpc="http://schemas.microsoft.com/office/word/2010/wordprocessingCanvas" xmlns:mc="http://schemas.openxmlformats.org/markup-compatibility/2006" xmlns:o="urn:schemas-microsoft-com:office:office" xmlns:r="http://schemas.openxmlformats.org/officeDocument/2006/relationships" xmlns:m="http://schemas.openxmlformats.org/officeDocument/2006/math" xmlns:v="urn:schemas-microsoft-com:vml" xmlns:wp14="http://schemas.microsoft.com/office/word/2010/wordprocessingDrawing" xmlns:wp="http://schemas.openxmlformats.org/drawingml/2006/wordprocessingDrawing" xmlns:w10="urn:schemas-microsoft-com:office:word" xmlns:w="http://schemas.openxmlformats.org/wordprocessingml/2006/main" xmlns:w14="http://schemas.microsoft.com/office/word/2010/wordml" xmlns:w15="http://schemas.microsoft.com/office/word/2012/wordml" xmlns:wpg="http://schemas.microsoft.com/office/word/2010/wordprocessingGroup" xmlns:wpi="http://schemas.microsoft.com/office/word/2010/wordprocessingInk" xmlns:wne="http://schemas.microsoft.com/office/word/2006/wordml" xmlns:wps="http://schemas.microsoft.com/office/word/2010/wordprocessingShape" mc:Ignorable="w14 w15 wp14">
   <w:body>
     <w:p>
       <w:pPr>
@@ -21,7 +21,7 @@
           <w:insideH w:val="single" w:sz="4" w:space="0" w:color="auto"/>
           <w:insideV w:val="single" w:sz="4" w:space="0" w:color="auto"/>
         </w:tblBorders>
-        <w:tblLook w:val="00A0"/>
+        <w:tblLook w:val="00A0" w:firstRow="1" w:lastRow="0" w:firstColumn="1" w:lastColumn="0" w:noHBand="0" w:noVBand="0"/>
       </w:tblPr>
       <w:tblGrid>
         <w:gridCol w:w="4788"/>
@@ -120,7 +120,7 @@
           <w:insideH w:val="single" w:sz="4" w:space="0" w:color="auto"/>
           <w:insideV w:val="single" w:sz="4" w:space="0" w:color="auto"/>
         </w:tblBorders>
-        <w:tblLook w:val="00A0"/>
+        <w:tblLook w:val="00A0" w:firstRow="1" w:lastRow="0" w:firstColumn="1" w:lastColumn="0" w:noHBand="0" w:noVBand="0"/>
       </w:tblPr>
       <w:tblGrid>
         <w:gridCol w:w="2178"/>
@@ -293,6 +293,172 @@
               <w:t>-Work on the Connection class in consultation with the Server/Client team.</w:t>
             </w:r>
           </w:p>
+          <w:p>
+            <w:pPr>
+              <w:spacing w:after="0" w:line="240" w:lineRule="auto"/>
+              <w:rPr>
+                <w:sz w:val="28"/>
+              </w:rPr>
+            </w:pPr>
+          </w:p>
+          <w:p>
+            <w:pPr>
+              <w:spacing w:after="0" w:line="240" w:lineRule="auto"/>
+              <w:rPr>
+                <w:sz w:val="28"/>
+              </w:rPr>
+            </w:pPr>
+            <w:r>
+              <w:rPr>
+                <w:b/>
+                <w:sz w:val="28"/>
+              </w:rPr>
+              <w:t>Report:</w:t>
+            </w:r>
+          </w:p>
+          <w:p>
+            <w:pPr>
+              <w:spacing w:after="0" w:line="240" w:lineRule="auto"/>
+              <w:rPr>
+                <w:sz w:val="28"/>
+              </w:rPr>
+            </w:pPr>
+            <w:r>
+              <w:rPr>
+                <w:sz w:val="28"/>
+              </w:rPr>
+              <w:t xml:space="preserve">- Wrote the Send and Receive methods for the Connection class. </w:t>
+            </w:r>
+          </w:p>
+          <w:p>
+            <w:pPr>
+              <w:spacing w:after="0" w:line="240" w:lineRule="auto"/>
+              <w:rPr>
+                <w:sz w:val="28"/>
+              </w:rPr>
+            </w:pPr>
+            <w:r>
+              <w:rPr>
+                <w:sz w:val="28"/>
+              </w:rPr>
+              <w:t xml:space="preserve">- Wrote both a small temporary client/server environment to test both. </w:t>
+            </w:r>
+          </w:p>
+          <w:p>
+            <w:pPr>
+              <w:spacing w:after="0" w:line="240" w:lineRule="auto"/>
+              <w:rPr>
+                <w:sz w:val="28"/>
+              </w:rPr>
+            </w:pPr>
+            <w:r>
+              <w:rPr>
+                <w:sz w:val="28"/>
+              </w:rPr>
+              <w:t>- Worked with Mitch and discussed Packet class functionality in respect to data needed by Connection.</w:t>
+            </w:r>
+          </w:p>
+          <w:p>
+            <w:pPr>
+              <w:spacing w:after="0" w:line="240" w:lineRule="auto"/>
+              <w:rPr>
+                <w:sz w:val="28"/>
+              </w:rPr>
+            </w:pPr>
+            <w:r>
+              <w:rPr>
+                <w:sz w:val="28"/>
+              </w:rPr>
+              <w:t>- Created use examples for both Client and Server (these change as per Connection changes)</w:t>
+            </w:r>
+            <w:r>
+              <w:rPr>
+                <w:sz w:val="28"/>
+              </w:rPr>
+              <w:t>.</w:t>
+            </w:r>
+          </w:p>
+          <w:p>
+            <w:pPr>
+              <w:spacing w:after="0" w:line="240" w:lineRule="auto"/>
+              <w:rPr>
+                <w:sz w:val="28"/>
+              </w:rPr>
+            </w:pPr>
+          </w:p>
+          <w:p>
+            <w:pPr>
+              <w:spacing w:after="0" w:line="240" w:lineRule="auto"/>
+              <w:rPr>
+                <w:sz w:val="28"/>
+              </w:rPr>
+            </w:pPr>
+            <w:r>
+              <w:rPr>
+                <w:b/>
+                <w:sz w:val="28"/>
+              </w:rPr>
+              <w:t>Files:</w:t>
+            </w:r>
+          </w:p>
+          <w:p>
+            <w:pPr>
+              <w:spacing w:after="0" w:line="240" w:lineRule="auto"/>
+              <w:rPr>
+                <w:sz w:val="28"/>
+              </w:rPr>
+            </w:pPr>
+            <w:r>
+              <w:rPr>
+                <w:sz w:val="28"/>
+              </w:rPr>
+              <w:t>- Implementation\Networking\API Demos\clientConnectionExample.cpp</w:t>
+            </w:r>
+          </w:p>
+          <w:p>
+            <w:pPr>
+              <w:spacing w:after="0" w:line="240" w:lineRule="auto"/>
+              <w:rPr>
+                <w:sz w:val="28"/>
+              </w:rPr>
+            </w:pPr>
+            <w:r>
+              <w:rPr>
+                <w:sz w:val="28"/>
+              </w:rPr>
+              <w:t>- Implementation\Networking\API Demos\serverConnectionExample.cpp</w:t>
+            </w:r>
+          </w:p>
+          <w:p>
+            <w:pPr>
+              <w:spacing w:after="0" w:line="240" w:lineRule="auto"/>
+              <w:rPr>
+                <w:sz w:val="28"/>
+              </w:rPr>
+            </w:pPr>
+            <w:r>
+              <w:rPr>
+                <w:sz w:val="28"/>
+              </w:rPr>
+              <w:t>- Implementation\Networking\Connection.h</w:t>
+            </w:r>
+          </w:p>
+          <w:p>
+            <w:pPr>
+              <w:spacing w:after="0" w:line="240" w:lineRule="auto"/>
+              <w:rPr>
+                <w:sz w:val="28"/>
+              </w:rPr>
+            </w:pPr>
+            <w:r>
+              <w:rPr>
+                <w:sz w:val="28"/>
+              </w:rPr>
+              <w:t>- Implementation\Networking\Connection.cpp</w:t>
+            </w:r>
+            <w:bookmarkStart w:id="0" w:name="_GoBack"/>
+            <w:bookmarkEnd w:id="0"/>
+          </w:p>
         </w:tc>
       </w:tr>
       <w:tr>
@@ -357,6 +523,7 @@
               <w:rPr>
                 <w:sz w:val="28"/>
               </w:rPr>
+              <w:lastRenderedPageBreak/>
               <w:t>Philip Diehl</w:t>
             </w:r>
           </w:p>
@@ -420,8 +587,6 @@
               </w:rPr>
               <w:t>I implemented serialization and deserialization for two example data structures (Entity and Minion) and wrote the supporting tests to ensure that the serialization is working as intended.  I also improved the Serialize API and added new functionality such that it now supports most unsigned data types.  I assisted with the Protocol header as well though I took on a minor role in that regard.</w:t>
             </w:r>
-            <w:bookmarkStart w:id="0" w:name="_GoBack"/>
-            <w:bookmarkEnd w:id="0"/>
           </w:p>
           <w:p>
             <w:pPr>
@@ -711,156 +876,388 @@
 </file>
 
 <file path=word/styles.xml><?xml version="1.0" encoding="utf-8"?>
-<w:styles xmlns:r="http://schemas.openxmlformats.org/officeDocument/2006/relationships" xmlns:w="http://schemas.openxmlformats.org/wordprocessingml/2006/main">
+<w:styles xmlns:mc="http://schemas.openxmlformats.org/markup-compatibility/2006" xmlns:r="http://schemas.openxmlformats.org/officeDocument/2006/relationships" xmlns:w="http://schemas.openxmlformats.org/wordprocessingml/2006/main" xmlns:w14="http://schemas.microsoft.com/office/word/2010/wordml" xmlns:w15="http://schemas.microsoft.com/office/word/2012/wordml" mc:Ignorable="w14 w15">
   <w:docDefaults>
     <w:rPrDefault>
       <w:rPr>
         <w:rFonts w:ascii="Calibri" w:eastAsia="Calibri" w:hAnsi="Calibri" w:cs="Times New Roman"/>
-        <w:sz w:val="22"/>
-        <w:szCs w:val="22"/>
-        <w:lang w:val="en-CA" w:eastAsia="ja-JP" w:bidi="ar-SA"/>
+        <w:lang w:val="en-CA" w:eastAsia="en-CA" w:bidi="ar-SA"/>
       </w:rPr>
     </w:rPrDefault>
     <w:pPrDefault/>
   </w:docDefaults>
-  <w:latentStyles w:defLockedState="0" w:defUIPriority="99" w:defSemiHidden="1" w:defUnhideWhenUsed="1" w:defQFormat="0" w:count="267">
-    <w:lsdException w:name="Normal" w:locked="1" w:semiHidden="0" w:uiPriority="0" w:unhideWhenUsed="0" w:qFormat="1"/>
-    <w:lsdException w:name="heading 1" w:locked="1" w:semiHidden="0" w:uiPriority="0" w:unhideWhenUsed="0" w:qFormat="1"/>
-    <w:lsdException w:name="heading 2" w:locked="1" w:uiPriority="0" w:qFormat="1"/>
-    <w:lsdException w:name="heading 3" w:locked="1" w:uiPriority="0" w:qFormat="1"/>
-    <w:lsdException w:name="heading 4" w:locked="1" w:uiPriority="0" w:qFormat="1"/>
-    <w:lsdException w:name="heading 5" w:locked="1" w:uiPriority="0" w:qFormat="1"/>
-    <w:lsdException w:name="heading 6" w:locked="1" w:uiPriority="0" w:qFormat="1"/>
-    <w:lsdException w:name="heading 7" w:locked="1" w:uiPriority="0" w:qFormat="1"/>
-    <w:lsdException w:name="heading 8" w:locked="1" w:uiPriority="0" w:qFormat="1"/>
-    <w:lsdException w:name="heading 9" w:locked="1" w:uiPriority="0" w:qFormat="1"/>
-    <w:lsdException w:name="toc 1" w:locked="1" w:semiHidden="0" w:uiPriority="0" w:unhideWhenUsed="0"/>
-    <w:lsdException w:name="toc 2" w:locked="1" w:semiHidden="0" w:uiPriority="0" w:unhideWhenUsed="0"/>
-    <w:lsdException w:name="toc 3" w:locked="1" w:semiHidden="0" w:uiPriority="0" w:unhideWhenUsed="0"/>
-    <w:lsdException w:name="toc 4" w:locked="1" w:semiHidden="0" w:uiPriority="0" w:unhideWhenUsed="0"/>
-    <w:lsdException w:name="toc 5" w:locked="1" w:semiHidden="0" w:uiPriority="0" w:unhideWhenUsed="0"/>
-    <w:lsdException w:name="toc 6" w:locked="1" w:semiHidden="0" w:uiPriority="0" w:unhideWhenUsed="0"/>
-    <w:lsdException w:name="toc 7" w:locked="1" w:semiHidden="0" w:uiPriority="0" w:unhideWhenUsed="0"/>
-    <w:lsdException w:name="toc 8" w:locked="1" w:semiHidden="0" w:uiPriority="0" w:unhideWhenUsed="0"/>
-    <w:lsdException w:name="toc 9" w:locked="1" w:semiHidden="0" w:uiPriority="0" w:unhideWhenUsed="0"/>
-    <w:lsdException w:name="caption" w:locked="1" w:uiPriority="0" w:qFormat="1"/>
-    <w:lsdException w:name="Title" w:locked="1" w:semiHidden="0" w:uiPriority="0" w:unhideWhenUsed="0" w:qFormat="1"/>
-    <w:lsdException w:name="Default Paragraph Font" w:locked="1" w:semiHidden="0" w:uiPriority="0" w:unhideWhenUsed="0"/>
-    <w:lsdException w:name="Subtitle" w:locked="1" w:semiHidden="0" w:uiPriority="0" w:unhideWhenUsed="0" w:qFormat="1"/>
-    <w:lsdException w:name="Strong" w:locked="1" w:semiHidden="0" w:uiPriority="0" w:unhideWhenUsed="0" w:qFormat="1"/>
-    <w:lsdException w:name="Emphasis" w:locked="1" w:semiHidden="0" w:uiPriority="0" w:unhideWhenUsed="0" w:qFormat="1"/>
-    <w:lsdException w:name="Table Grid" w:locked="1" w:semiHidden="0" w:uiPriority="0" w:unhideWhenUsed="0"/>
-    <w:lsdException w:name="Placeholder Text" w:unhideWhenUsed="0"/>
-    <w:lsdException w:name="No Spacing" w:semiHidden="0" w:uiPriority="1" w:unhideWhenUsed="0" w:qFormat="1"/>
-    <w:lsdException w:name="Light Shading" w:semiHidden="0" w:uiPriority="60" w:unhideWhenUsed="0"/>
-    <w:lsdException w:name="Light List" w:semiHidden="0" w:uiPriority="61" w:unhideWhenUsed="0"/>
-    <w:lsdException w:name="Light Grid" w:semiHidden="0" w:uiPriority="62" w:unhideWhenUsed="0"/>
-    <w:lsdException w:name="Medium Shading 1" w:semiHidden="0" w:uiPriority="63" w:unhideWhenUsed="0"/>
-    <w:lsdException w:name="Medium Shading 2" w:semiHidden="0" w:uiPriority="64" w:unhideWhenUsed="0"/>
-    <w:lsdException w:name="Medium List 1" w:semiHidden="0" w:uiPriority="65" w:unhideWhenUsed="0"/>
-    <w:lsdException w:name="Medium List 2" w:semiHidden="0" w:uiPriority="66" w:unhideWhenUsed="0"/>
-    <w:lsdException w:name="Medium Grid 1" w:semiHidden="0" w:uiPriority="67" w:unhideWhenUsed="0"/>
-    <w:lsdException w:name="Medium Grid 2" w:semiHidden="0" w:uiPriority="68" w:unhideWhenUsed="0"/>
-    <w:lsdException w:name="Medium Grid 3" w:semiHidden="0" w:uiPriority="69" w:unhideWhenUsed="0"/>
-    <w:lsdException w:name="Dark List" w:semiHidden="0" w:uiPriority="70" w:unhideWhenUsed="0"/>
-    <w:lsdException w:name="Colorful Shading" w:semiHidden="0" w:uiPriority="71" w:unhideWhenUsed="0"/>
-    <w:lsdException w:name="Colorful List" w:semiHidden="0" w:uiPriority="72" w:unhideWhenUsed="0"/>
-    <w:lsdException w:name="Colorful Grid" w:semiHidden="0" w:uiPriority="73" w:unhideWhenUsed="0"/>
-    <w:lsdException w:name="Light Shading Accent 1" w:semiHidden="0" w:uiPriority="60" w:unhideWhenUsed="0"/>
-    <w:lsdException w:name="Light List Accent 1" w:semiHidden="0" w:uiPriority="61" w:unhideWhenUsed="0"/>
-    <w:lsdException w:name="Light Grid Accent 1" w:semiHidden="0" w:uiPriority="62" w:unhideWhenUsed="0"/>
-    <w:lsdException w:name="Medium Shading 1 Accent 1" w:semiHidden="0" w:uiPriority="63" w:unhideWhenUsed="0"/>
-    <w:lsdException w:name="Medium Shading 2 Accent 1" w:semiHidden="0" w:uiPriority="64" w:unhideWhenUsed="0"/>
-    <w:lsdException w:name="Medium List 1 Accent 1" w:semiHidden="0" w:uiPriority="65" w:unhideWhenUsed="0"/>
-    <w:lsdException w:name="Revision" w:unhideWhenUsed="0"/>
-    <w:lsdException w:name="List Paragraph" w:semiHidden="0" w:uiPriority="34" w:unhideWhenUsed="0" w:qFormat="1"/>
-    <w:lsdException w:name="Quote" w:semiHidden="0" w:uiPriority="29" w:unhideWhenUsed="0" w:qFormat="1"/>
-    <w:lsdException w:name="Intense Quote" w:semiHidden="0" w:uiPriority="30" w:unhideWhenUsed="0" w:qFormat="1"/>
-    <w:lsdException w:name="Medium List 2 Accent 1" w:semiHidden="0" w:uiPriority="66" w:unhideWhenUsed="0"/>
-    <w:lsdException w:name="Medium Grid 1 Accent 1" w:semiHidden="0" w:uiPriority="67" w:unhideWhenUsed="0"/>
-    <w:lsdException w:name="Medium Grid 2 Accent 1" w:semiHidden="0" w:uiPriority="68" w:unhideWhenUsed="0"/>
-    <w:lsdException w:name="Medium Grid 3 Accent 1" w:semiHidden="0" w:uiPriority="69" w:unhideWhenUsed="0"/>
-    <w:lsdException w:name="Dark List Accent 1" w:semiHidden="0" w:uiPriority="70" w:unhideWhenUsed="0"/>
-    <w:lsdException w:name="Colorful Shading Accent 1" w:semiHidden="0" w:uiPriority="71" w:unhideWhenUsed="0"/>
-    <w:lsdException w:name="Colorful List Accent 1" w:semiHidden="0" w:uiPriority="72" w:unhideWhenUsed="0"/>
-    <w:lsdException w:name="Colorful Grid Accent 1" w:semiHidden="0" w:uiPriority="73" w:unhideWhenUsed="0"/>
-    <w:lsdException w:name="Light Shading Accent 2" w:semiHidden="0" w:uiPriority="60" w:unhideWhenUsed="0"/>
-    <w:lsdException w:name="Light List Accent 2" w:semiHidden="0" w:uiPriority="61" w:unhideWhenUsed="0"/>
-    <w:lsdException w:name="Light Grid Accent 2" w:semiHidden="0" w:uiPriority="62" w:unhideWhenUsed="0"/>
-    <w:lsdException w:name="Medium Shading 1 Accent 2" w:semiHidden="0" w:uiPriority="63" w:unhideWhenUsed="0"/>
-    <w:lsdException w:name="Medium Shading 2 Accent 2" w:semiHidden="0" w:uiPriority="64" w:unhideWhenUsed="0"/>
-    <w:lsdException w:name="Medium List 1 Accent 2" w:semiHidden="0" w:uiPriority="65" w:unhideWhenUsed="0"/>
-    <w:lsdException w:name="Medium List 2 Accent 2" w:semiHidden="0" w:uiPriority="66" w:unhideWhenUsed="0"/>
-    <w:lsdException w:name="Medium Grid 1 Accent 2" w:semiHidden="0" w:uiPriority="67" w:unhideWhenUsed="0"/>
-    <w:lsdException w:name="Medium Grid 2 Accent 2" w:semiHidden="0" w:uiPriority="68" w:unhideWhenUsed="0"/>
-    <w:lsdException w:name="Medium Grid 3 Accent 2" w:semiHidden="0" w:uiPriority="69" w:unhideWhenUsed="0"/>
-    <w:lsdException w:name="Dark List Accent 2" w:semiHidden="0" w:uiPriority="70" w:unhideWhenUsed="0"/>
-    <w:lsdException w:name="Colorful Shading Accent 2" w:semiHidden="0" w:uiPriority="71" w:unhideWhenUsed="0"/>
-    <w:lsdException w:name="Colorful List Accent 2" w:semiHidden="0" w:uiPriority="72" w:unhideWhenUsed="0"/>
-    <w:lsdException w:name="Colorful Grid Accent 2" w:semiHidden="0" w:uiPriority="73" w:unhideWhenUsed="0"/>
-    <w:lsdException w:name="Light Shading Accent 3" w:semiHidden="0" w:uiPriority="60" w:unhideWhenUsed="0"/>
-    <w:lsdException w:name="Light List Accent 3" w:semiHidden="0" w:uiPriority="61" w:unhideWhenUsed="0"/>
-    <w:lsdException w:name="Light Grid Accent 3" w:semiHidden="0" w:uiPriority="62" w:unhideWhenUsed="0"/>
-    <w:lsdException w:name="Medium Shading 1 Accent 3" w:semiHidden="0" w:uiPriority="63" w:unhideWhenUsed="0"/>
-    <w:lsdException w:name="Medium Shading 2 Accent 3" w:semiHidden="0" w:uiPriority="64" w:unhideWhenUsed="0"/>
-    <w:lsdException w:name="Medium List 1 Accent 3" w:semiHidden="0" w:uiPriority="65" w:unhideWhenUsed="0"/>
-    <w:lsdException w:name="Medium List 2 Accent 3" w:semiHidden="0" w:uiPriority="66" w:unhideWhenUsed="0"/>
-    <w:lsdException w:name="Medium Grid 1 Accent 3" w:semiHidden="0" w:uiPriority="67" w:unhideWhenUsed="0"/>
-    <w:lsdException w:name="Medium Grid 2 Accent 3" w:semiHidden="0" w:uiPriority="68" w:unhideWhenUsed="0"/>
-    <w:lsdException w:name="Medium Grid 3 Accent 3" w:semiHidden="0" w:uiPriority="69" w:unhideWhenUsed="0"/>
-    <w:lsdException w:name="Dark List Accent 3" w:semiHidden="0" w:uiPriority="70" w:unhideWhenUsed="0"/>
-    <w:lsdException w:name="Colorful Shading Accent 3" w:semiHidden="0" w:uiPriority="71" w:unhideWhenUsed="0"/>
-    <w:lsdException w:name="Colorful List Accent 3" w:semiHidden="0" w:uiPriority="72" w:unhideWhenUsed="0"/>
-    <w:lsdException w:name="Colorful Grid Accent 3" w:semiHidden="0" w:uiPriority="73" w:unhideWhenUsed="0"/>
-    <w:lsdException w:name="Light Shading Accent 4" w:semiHidden="0" w:uiPriority="60" w:unhideWhenUsed="0"/>
-    <w:lsdException w:name="Light List Accent 4" w:semiHidden="0" w:uiPriority="61" w:unhideWhenUsed="0"/>
-    <w:lsdException w:name="Light Grid Accent 4" w:semiHidden="0" w:uiPriority="62" w:unhideWhenUsed="0"/>
-    <w:lsdException w:name="Medium Shading 1 Accent 4" w:semiHidden="0" w:uiPriority="63" w:unhideWhenUsed="0"/>
-    <w:lsdException w:name="Medium Shading 2 Accent 4" w:semiHidden="0" w:uiPriority="64" w:unhideWhenUsed="0"/>
-    <w:lsdException w:name="Medium List 1 Accent 4" w:semiHidden="0" w:uiPriority="65" w:unhideWhenUsed="0"/>
-    <w:lsdException w:name="Medium List 2 Accent 4" w:semiHidden="0" w:uiPriority="66" w:unhideWhenUsed="0"/>
-    <w:lsdException w:name="Medium Grid 1 Accent 4" w:semiHidden="0" w:uiPriority="67" w:unhideWhenUsed="0"/>
-    <w:lsdException w:name="Medium Grid 2 Accent 4" w:semiHidden="0" w:uiPriority="68" w:unhideWhenUsed="0"/>
-    <w:lsdException w:name="Medium Grid 3 Accent 4" w:semiHidden="0" w:uiPriority="69" w:unhideWhenUsed="0"/>
-    <w:lsdException w:name="Dark List Accent 4" w:semiHidden="0" w:uiPriority="70" w:unhideWhenUsed="0"/>
-    <w:lsdException w:name="Colorful Shading Accent 4" w:semiHidden="0" w:uiPriority="71" w:unhideWhenUsed="0"/>
-    <w:lsdException w:name="Colorful List Accent 4" w:semiHidden="0" w:uiPriority="72" w:unhideWhenUsed="0"/>
-    <w:lsdException w:name="Colorful Grid Accent 4" w:semiHidden="0" w:uiPriority="73" w:unhideWhenUsed="0"/>
-    <w:lsdException w:name="Light Shading Accent 5" w:semiHidden="0" w:uiPriority="60" w:unhideWhenUsed="0"/>
-    <w:lsdException w:name="Light List Accent 5" w:semiHidden="0" w:uiPriority="61" w:unhideWhenUsed="0"/>
-    <w:lsdException w:name="Light Grid Accent 5" w:semiHidden="0" w:uiPriority="62" w:unhideWhenUsed="0"/>
-    <w:lsdException w:name="Medium Shading 1 Accent 5" w:semiHidden="0" w:uiPriority="63" w:unhideWhenUsed="0"/>
-    <w:lsdException w:name="Medium Shading 2 Accent 5" w:semiHidden="0" w:uiPriority="64" w:unhideWhenUsed="0"/>
-    <w:lsdException w:name="Medium List 1 Accent 5" w:semiHidden="0" w:uiPriority="65" w:unhideWhenUsed="0"/>
-    <w:lsdException w:name="Medium List 2 Accent 5" w:semiHidden="0" w:uiPriority="66" w:unhideWhenUsed="0"/>
-    <w:lsdException w:name="Medium Grid 1 Accent 5" w:semiHidden="0" w:uiPriority="67" w:unhideWhenUsed="0"/>
-    <w:lsdException w:name="Medium Grid 2 Accent 5" w:semiHidden="0" w:uiPriority="68" w:unhideWhenUsed="0"/>
-    <w:lsdException w:name="Medium Grid 3 Accent 5" w:semiHidden="0" w:uiPriority="69" w:unhideWhenUsed="0"/>
-    <w:lsdException w:name="Dark List Accent 5" w:semiHidden="0" w:uiPriority="70" w:unhideWhenUsed="0"/>
-    <w:lsdException w:name="Colorful Shading Accent 5" w:semiHidden="0" w:uiPriority="71" w:unhideWhenUsed="0"/>
-    <w:lsdException w:name="Colorful List Accent 5" w:semiHidden="0" w:uiPriority="72" w:unhideWhenUsed="0"/>
-    <w:lsdException w:name="Colorful Grid Accent 5" w:semiHidden="0" w:uiPriority="73" w:unhideWhenUsed="0"/>
-    <w:lsdException w:name="Light Shading Accent 6" w:semiHidden="0" w:uiPriority="60" w:unhideWhenUsed="0"/>
-    <w:lsdException w:name="Light List Accent 6" w:semiHidden="0" w:uiPriority="61" w:unhideWhenUsed="0"/>
-    <w:lsdException w:name="Light Grid Accent 6" w:semiHidden="0" w:uiPriority="62" w:unhideWhenUsed="0"/>
-    <w:lsdException w:name="Medium Shading 1 Accent 6" w:semiHidden="0" w:uiPriority="63" w:unhideWhenUsed="0"/>
-    <w:lsdException w:name="Medium Shading 2 Accent 6" w:semiHidden="0" w:uiPriority="64" w:unhideWhenUsed="0"/>
-    <w:lsdException w:name="Medium List 1 Accent 6" w:semiHidden="0" w:uiPriority="65" w:unhideWhenUsed="0"/>
-    <w:lsdException w:name="Medium List 2 Accent 6" w:semiHidden="0" w:uiPriority="66" w:unhideWhenUsed="0"/>
-    <w:lsdException w:name="Medium Grid 1 Accent 6" w:semiHidden="0" w:uiPriority="67" w:unhideWhenUsed="0"/>
-    <w:lsdException w:name="Medium Grid 2 Accent 6" w:semiHidden="0" w:uiPriority="68" w:unhideWhenUsed="0"/>
-    <w:lsdException w:name="Medium Grid 3 Accent 6" w:semiHidden="0" w:uiPriority="69" w:unhideWhenUsed="0"/>
-    <w:lsdException w:name="Dark List Accent 6" w:semiHidden="0" w:uiPriority="70" w:unhideWhenUsed="0"/>
-    <w:lsdException w:name="Colorful Shading Accent 6" w:semiHidden="0" w:uiPriority="71" w:unhideWhenUsed="0"/>
-    <w:lsdException w:name="Colorful List Accent 6" w:semiHidden="0" w:uiPriority="72" w:unhideWhenUsed="0"/>
-    <w:lsdException w:name="Colorful Grid Accent 6" w:semiHidden="0" w:uiPriority="73" w:unhideWhenUsed="0"/>
-    <w:lsdException w:name="Subtle Emphasis" w:semiHidden="0" w:uiPriority="19" w:unhideWhenUsed="0" w:qFormat="1"/>
-    <w:lsdException w:name="Intense Emphasis" w:semiHidden="0" w:uiPriority="21" w:unhideWhenUsed="0" w:qFormat="1"/>
-    <w:lsdException w:name="Subtle Reference" w:semiHidden="0" w:uiPriority="31" w:unhideWhenUsed="0" w:qFormat="1"/>
-    <w:lsdException w:name="Intense Reference" w:semiHidden="0" w:uiPriority="32" w:unhideWhenUsed="0" w:qFormat="1"/>
-    <w:lsdException w:name="Book Title" w:semiHidden="0" w:uiPriority="33" w:unhideWhenUsed="0" w:qFormat="1"/>
-    <w:lsdException w:name="Bibliography" w:uiPriority="37"/>
-    <w:lsdException w:name="TOC Heading" w:uiPriority="39" w:qFormat="1"/>
+  <w:latentStyles w:defLockedState="0" w:defUIPriority="99" w:defSemiHidden="0" w:defUnhideWhenUsed="0" w:defQFormat="0" w:count="371">
+    <w:lsdException w:name="Normal" w:locked="1" w:uiPriority="0" w:qFormat="1"/>
+    <w:lsdException w:name="heading 1" w:locked="1" w:uiPriority="0" w:qFormat="1"/>
+    <w:lsdException w:name="heading 2" w:locked="1" w:semiHidden="1" w:uiPriority="0" w:unhideWhenUsed="1" w:qFormat="1"/>
+    <w:lsdException w:name="heading 3" w:locked="1" w:semiHidden="1" w:uiPriority="0" w:unhideWhenUsed="1" w:qFormat="1"/>
+    <w:lsdException w:name="heading 4" w:locked="1" w:semiHidden="1" w:uiPriority="0" w:unhideWhenUsed="1" w:qFormat="1"/>
+    <w:lsdException w:name="heading 5" w:locked="1" w:semiHidden="1" w:uiPriority="0" w:unhideWhenUsed="1" w:qFormat="1"/>
+    <w:lsdException w:name="heading 6" w:locked="1" w:semiHidden="1" w:uiPriority="0" w:unhideWhenUsed="1" w:qFormat="1"/>
+    <w:lsdException w:name="heading 7" w:locked="1" w:semiHidden="1" w:uiPriority="0" w:unhideWhenUsed="1" w:qFormat="1"/>
+    <w:lsdException w:name="heading 8" w:locked="1" w:semiHidden="1" w:uiPriority="0" w:unhideWhenUsed="1" w:qFormat="1"/>
+    <w:lsdException w:name="heading 9" w:locked="1" w:semiHidden="1" w:uiPriority="0" w:unhideWhenUsed="1" w:qFormat="1"/>
+    <w:lsdException w:name="index 1" w:semiHidden="1" w:unhideWhenUsed="1"/>
+    <w:lsdException w:name="index 2" w:semiHidden="1" w:unhideWhenUsed="1"/>
+    <w:lsdException w:name="index 3" w:semiHidden="1" w:unhideWhenUsed="1"/>
+    <w:lsdException w:name="index 4" w:semiHidden="1" w:unhideWhenUsed="1"/>
+    <w:lsdException w:name="index 5" w:semiHidden="1" w:unhideWhenUsed="1"/>
+    <w:lsdException w:name="index 6" w:semiHidden="1" w:unhideWhenUsed="1"/>
+    <w:lsdException w:name="index 7" w:semiHidden="1" w:unhideWhenUsed="1"/>
+    <w:lsdException w:name="index 8" w:semiHidden="1" w:unhideWhenUsed="1"/>
+    <w:lsdException w:name="index 9" w:semiHidden="1" w:unhideWhenUsed="1"/>
+    <w:lsdException w:name="toc 1" w:locked="1" w:uiPriority="0"/>
+    <w:lsdException w:name="toc 2" w:locked="1" w:uiPriority="0"/>
+    <w:lsdException w:name="toc 3" w:locked="1" w:uiPriority="0"/>
+    <w:lsdException w:name="toc 4" w:locked="1" w:uiPriority="0"/>
+    <w:lsdException w:name="toc 5" w:locked="1" w:uiPriority="0"/>
+    <w:lsdException w:name="toc 6" w:locked="1" w:uiPriority="0"/>
+    <w:lsdException w:name="toc 7" w:locked="1" w:uiPriority="0"/>
+    <w:lsdException w:name="toc 8" w:locked="1" w:uiPriority="0"/>
+    <w:lsdException w:name="toc 9" w:locked="1" w:uiPriority="0"/>
+    <w:lsdException w:name="Normal Indent" w:semiHidden="1" w:unhideWhenUsed="1"/>
+    <w:lsdException w:name="footnote text" w:semiHidden="1" w:unhideWhenUsed="1"/>
+    <w:lsdException w:name="annotation text" w:semiHidden="1" w:unhideWhenUsed="1"/>
+    <w:lsdException w:name="header" w:semiHidden="1" w:unhideWhenUsed="1"/>
+    <w:lsdException w:name="footer" w:semiHidden="1" w:unhideWhenUsed="1"/>
+    <w:lsdException w:name="index heading" w:semiHidden="1" w:unhideWhenUsed="1"/>
+    <w:lsdException w:name="caption" w:locked="1" w:semiHidden="1" w:uiPriority="0" w:unhideWhenUsed="1" w:qFormat="1"/>
+    <w:lsdException w:name="table of figures" w:semiHidden="1" w:unhideWhenUsed="1"/>
+    <w:lsdException w:name="envelope address" w:semiHidden="1" w:unhideWhenUsed="1"/>
+    <w:lsdException w:name="envelope return" w:semiHidden="1" w:unhideWhenUsed="1"/>
+    <w:lsdException w:name="footnote reference" w:semiHidden="1" w:unhideWhenUsed="1"/>
+    <w:lsdException w:name="annotation reference" w:semiHidden="1" w:unhideWhenUsed="1"/>
+    <w:lsdException w:name="line number" w:semiHidden="1" w:unhideWhenUsed="1"/>
+    <w:lsdException w:name="page number" w:semiHidden="1" w:unhideWhenUsed="1"/>
+    <w:lsdException w:name="endnote reference" w:semiHidden="1" w:unhideWhenUsed="1"/>
+    <w:lsdException w:name="endnote text" w:semiHidden="1" w:unhideWhenUsed="1"/>
+    <w:lsdException w:name="table of authorities" w:semiHidden="1" w:unhideWhenUsed="1"/>
+    <w:lsdException w:name="macro" w:semiHidden="1" w:unhideWhenUsed="1"/>
+    <w:lsdException w:name="toa heading" w:semiHidden="1" w:unhideWhenUsed="1"/>
+    <w:lsdException w:name="List" w:semiHidden="1" w:unhideWhenUsed="1"/>
+    <w:lsdException w:name="List Bullet" w:semiHidden="1" w:unhideWhenUsed="1"/>
+    <w:lsdException w:name="List Number" w:semiHidden="1" w:unhideWhenUsed="1"/>
+    <w:lsdException w:name="List 2" w:semiHidden="1" w:unhideWhenUsed="1"/>
+    <w:lsdException w:name="List 3" w:semiHidden="1" w:unhideWhenUsed="1"/>
+    <w:lsdException w:name="List 4" w:semiHidden="1" w:unhideWhenUsed="1"/>
+    <w:lsdException w:name="List 5" w:semiHidden="1" w:unhideWhenUsed="1"/>
+    <w:lsdException w:name="List Bullet 2" w:semiHidden="1" w:unhideWhenUsed="1"/>
+    <w:lsdException w:name="List Bullet 3" w:semiHidden="1" w:unhideWhenUsed="1"/>
+    <w:lsdException w:name="List Bullet 4" w:semiHidden="1" w:unhideWhenUsed="1"/>
+    <w:lsdException w:name="List Bullet 5" w:semiHidden="1" w:unhideWhenUsed="1"/>
+    <w:lsdException w:name="List Number 2" w:semiHidden="1" w:unhideWhenUsed="1"/>
+    <w:lsdException w:name="List Number 3" w:semiHidden="1" w:unhideWhenUsed="1"/>
+    <w:lsdException w:name="List Number 4" w:semiHidden="1" w:unhideWhenUsed="1"/>
+    <w:lsdException w:name="List Number 5" w:semiHidden="1" w:unhideWhenUsed="1"/>
+    <w:lsdException w:name="Title" w:locked="1" w:uiPriority="0" w:qFormat="1"/>
+    <w:lsdException w:name="Closing" w:semiHidden="1" w:unhideWhenUsed="1"/>
+    <w:lsdException w:name="Signature" w:semiHidden="1" w:unhideWhenUsed="1"/>
+    <w:lsdException w:name="Default Paragraph Font" w:locked="1" w:uiPriority="0"/>
+    <w:lsdException w:name="Body Text" w:semiHidden="1" w:unhideWhenUsed="1"/>
+    <w:lsdException w:name="Body Text Indent" w:semiHidden="1" w:unhideWhenUsed="1"/>
+    <w:lsdException w:name="List Continue" w:semiHidden="1" w:unhideWhenUsed="1"/>
+    <w:lsdException w:name="List Continue 2" w:semiHidden="1" w:unhideWhenUsed="1"/>
+    <w:lsdException w:name="List Continue 3" w:semiHidden="1" w:unhideWhenUsed="1"/>
+    <w:lsdException w:name="List Continue 4" w:semiHidden="1" w:unhideWhenUsed="1"/>
+    <w:lsdException w:name="List Continue 5" w:semiHidden="1" w:unhideWhenUsed="1"/>
+    <w:lsdException w:name="Message Header" w:semiHidden="1" w:unhideWhenUsed="1"/>
+    <w:lsdException w:name="Subtitle" w:locked="1" w:uiPriority="0" w:qFormat="1"/>
+    <w:lsdException w:name="Salutation" w:semiHidden="1" w:unhideWhenUsed="1"/>
+    <w:lsdException w:name="Date" w:semiHidden="1" w:unhideWhenUsed="1"/>
+    <w:lsdException w:name="Body Text First Indent" w:semiHidden="1" w:unhideWhenUsed="1"/>
+    <w:lsdException w:name="Body Text First Indent 2" w:semiHidden="1" w:unhideWhenUsed="1"/>
+    <w:lsdException w:name="Note Heading" w:semiHidden="1" w:unhideWhenUsed="1"/>
+    <w:lsdException w:name="Body Text 2" w:semiHidden="1" w:unhideWhenUsed="1"/>
+    <w:lsdException w:name="Body Text 3" w:semiHidden="1" w:unhideWhenUsed="1"/>
+    <w:lsdException w:name="Body Text Indent 2" w:semiHidden="1" w:unhideWhenUsed="1"/>
+    <w:lsdException w:name="Body Text Indent 3" w:semiHidden="1" w:unhideWhenUsed="1"/>
+    <w:lsdException w:name="Block Text" w:semiHidden="1" w:unhideWhenUsed="1"/>
+    <w:lsdException w:name="Hyperlink" w:semiHidden="1" w:unhideWhenUsed="1"/>
+    <w:lsdException w:name="FollowedHyperlink" w:semiHidden="1" w:unhideWhenUsed="1"/>
+    <w:lsdException w:name="Strong" w:locked="1" w:uiPriority="0" w:qFormat="1"/>
+    <w:lsdException w:name="Emphasis" w:locked="1" w:uiPriority="0" w:qFormat="1"/>
+    <w:lsdException w:name="Document Map" w:semiHidden="1" w:unhideWhenUsed="1"/>
+    <w:lsdException w:name="Plain Text" w:semiHidden="1" w:unhideWhenUsed="1"/>
+    <w:lsdException w:name="E-mail Signature" w:semiHidden="1" w:unhideWhenUsed="1"/>
+    <w:lsdException w:name="HTML Top of Form" w:semiHidden="1" w:unhideWhenUsed="1"/>
+    <w:lsdException w:name="HTML Bottom of Form" w:semiHidden="1" w:unhideWhenUsed="1"/>
+    <w:lsdException w:name="Normal (Web)" w:semiHidden="1" w:unhideWhenUsed="1"/>
+    <w:lsdException w:name="HTML Acronym" w:semiHidden="1" w:unhideWhenUsed="1"/>
+    <w:lsdException w:name="HTML Address" w:semiHidden="1" w:unhideWhenUsed="1"/>
+    <w:lsdException w:name="HTML Cite" w:semiHidden="1" w:unhideWhenUsed="1"/>
+    <w:lsdException w:name="HTML Code" w:semiHidden="1" w:unhideWhenUsed="1"/>
+    <w:lsdException w:name="HTML Definition" w:semiHidden="1" w:unhideWhenUsed="1"/>
+    <w:lsdException w:name="HTML Keyboard" w:semiHidden="1" w:unhideWhenUsed="1"/>
+    <w:lsdException w:name="HTML Preformatted" w:semiHidden="1" w:unhideWhenUsed="1"/>
+    <w:lsdException w:name="HTML Sample" w:semiHidden="1" w:unhideWhenUsed="1"/>
+    <w:lsdException w:name="HTML Typewriter" w:semiHidden="1" w:unhideWhenUsed="1"/>
+    <w:lsdException w:name="HTML Variable" w:semiHidden="1" w:unhideWhenUsed="1"/>
+    <w:lsdException w:name="Normal Table" w:semiHidden="1" w:unhideWhenUsed="1"/>
+    <w:lsdException w:name="annotation subject" w:semiHidden="1" w:unhideWhenUsed="1"/>
+    <w:lsdException w:name="No List" w:semiHidden="1" w:unhideWhenUsed="1"/>
+    <w:lsdException w:name="Outline List 1" w:semiHidden="1" w:unhideWhenUsed="1"/>
+    <w:lsdException w:name="Outline List 2" w:semiHidden="1" w:unhideWhenUsed="1"/>
+    <w:lsdException w:name="Outline List 3" w:semiHidden="1" w:unhideWhenUsed="1"/>
+    <w:lsdException w:name="Table Simple 1" w:semiHidden="1" w:unhideWhenUsed="1"/>
+    <w:lsdException w:name="Table Simple 2" w:semiHidden="1" w:unhideWhenUsed="1"/>
+    <w:lsdException w:name="Table Simple 3" w:semiHidden="1" w:unhideWhenUsed="1"/>
+    <w:lsdException w:name="Table Classic 1" w:semiHidden="1" w:unhideWhenUsed="1"/>
+    <w:lsdException w:name="Table Classic 2" w:semiHidden="1" w:unhideWhenUsed="1"/>
+    <w:lsdException w:name="Table Classic 3" w:semiHidden="1" w:unhideWhenUsed="1"/>
+    <w:lsdException w:name="Table Classic 4" w:semiHidden="1" w:unhideWhenUsed="1"/>
+    <w:lsdException w:name="Table Colorful 1" w:semiHidden="1" w:unhideWhenUsed="1"/>
+    <w:lsdException w:name="Table Colorful 2" w:semiHidden="1" w:unhideWhenUsed="1"/>
+    <w:lsdException w:name="Table Colorful 3" w:semiHidden="1" w:unhideWhenUsed="1"/>
+    <w:lsdException w:name="Table Columns 1" w:semiHidden="1" w:unhideWhenUsed="1"/>
+    <w:lsdException w:name="Table Columns 2" w:semiHidden="1" w:unhideWhenUsed="1"/>
+    <w:lsdException w:name="Table Columns 3" w:semiHidden="1" w:unhideWhenUsed="1"/>
+    <w:lsdException w:name="Table Columns 4" w:semiHidden="1" w:unhideWhenUsed="1"/>
+    <w:lsdException w:name="Table Columns 5" w:semiHidden="1" w:unhideWhenUsed="1"/>
+    <w:lsdException w:name="Table Grid 1" w:semiHidden="1" w:unhideWhenUsed="1"/>
+    <w:lsdException w:name="Table Grid 2" w:semiHidden="1" w:unhideWhenUsed="1"/>
+    <w:lsdException w:name="Table Grid 3" w:semiHidden="1" w:unhideWhenUsed="1"/>
+    <w:lsdException w:name="Table Grid 4" w:semiHidden="1" w:unhideWhenUsed="1"/>
+    <w:lsdException w:name="Table Grid 5" w:semiHidden="1" w:unhideWhenUsed="1"/>
+    <w:lsdException w:name="Table Grid 6" w:semiHidden="1" w:unhideWhenUsed="1"/>
+    <w:lsdException w:name="Table Grid 7" w:semiHidden="1" w:unhideWhenUsed="1"/>
+    <w:lsdException w:name="Table Grid 8" w:semiHidden="1" w:unhideWhenUsed="1"/>
+    <w:lsdException w:name="Table List 1" w:semiHidden="1" w:unhideWhenUsed="1"/>
+    <w:lsdException w:name="Table List 2" w:semiHidden="1" w:unhideWhenUsed="1"/>
+    <w:lsdException w:name="Table List 3" w:semiHidden="1" w:unhideWhenUsed="1"/>
+    <w:lsdException w:name="Table List 4" w:semiHidden="1" w:unhideWhenUsed="1"/>
+    <w:lsdException w:name="Table List 5" w:semiHidden="1" w:unhideWhenUsed="1"/>
+    <w:lsdException w:name="Table List 6" w:semiHidden="1" w:unhideWhenUsed="1"/>
+    <w:lsdException w:name="Table List 7" w:semiHidden="1" w:unhideWhenUsed="1"/>
+    <w:lsdException w:name="Table List 8" w:semiHidden="1" w:unhideWhenUsed="1"/>
+    <w:lsdException w:name="Table 3D effects 1" w:semiHidden="1" w:unhideWhenUsed="1"/>
+    <w:lsdException w:name="Table 3D effects 2" w:semiHidden="1" w:unhideWhenUsed="1"/>
+    <w:lsdException w:name="Table 3D effects 3" w:semiHidden="1" w:unhideWhenUsed="1"/>
+    <w:lsdException w:name="Table Contemporary" w:semiHidden="1" w:unhideWhenUsed="1"/>
+    <w:lsdException w:name="Table Elegant" w:semiHidden="1" w:unhideWhenUsed="1"/>
+    <w:lsdException w:name="Table Professional" w:semiHidden="1" w:unhideWhenUsed="1"/>
+    <w:lsdException w:name="Table Subtle 1" w:semiHidden="1" w:unhideWhenUsed="1"/>
+    <w:lsdException w:name="Table Subtle 2" w:semiHidden="1" w:unhideWhenUsed="1"/>
+    <w:lsdException w:name="Table Web 1" w:semiHidden="1" w:unhideWhenUsed="1"/>
+    <w:lsdException w:name="Table Web 2" w:semiHidden="1" w:unhideWhenUsed="1"/>
+    <w:lsdException w:name="Table Web 3" w:semiHidden="1" w:unhideWhenUsed="1"/>
+    <w:lsdException w:name="Balloon Text" w:semiHidden="1" w:unhideWhenUsed="1"/>
+    <w:lsdException w:name="Table Grid" w:locked="1" w:uiPriority="0"/>
+    <w:lsdException w:name="Table Theme" w:semiHidden="1" w:unhideWhenUsed="1"/>
+    <w:lsdException w:name="Placeholder Text" w:semiHidden="1"/>
+    <w:lsdException w:name="No Spacing" w:uiPriority="1" w:qFormat="1"/>
+    <w:lsdException w:name="Light Shading" w:uiPriority="60"/>
+    <w:lsdException w:name="Light List" w:uiPriority="61"/>
+    <w:lsdException w:name="Light Grid" w:uiPriority="62"/>
+    <w:lsdException w:name="Medium Shading 1" w:uiPriority="63"/>
+    <w:lsdException w:name="Medium Shading 2" w:uiPriority="64"/>
+    <w:lsdException w:name="Medium List 1" w:uiPriority="65"/>
+    <w:lsdException w:name="Medium List 2" w:uiPriority="66"/>
+    <w:lsdException w:name="Medium Grid 1" w:uiPriority="67"/>
+    <w:lsdException w:name="Medium Grid 2" w:uiPriority="68"/>
+    <w:lsdException w:name="Medium Grid 3" w:uiPriority="69"/>
+    <w:lsdException w:name="Dark List" w:uiPriority="70"/>
+    <w:lsdException w:name="Colorful Shading" w:uiPriority="71"/>
+    <w:lsdException w:name="Colorful List" w:uiPriority="72"/>
+    <w:lsdException w:name="Colorful Grid" w:uiPriority="73"/>
+    <w:lsdException w:name="Light Shading Accent 1" w:uiPriority="60"/>
+    <w:lsdException w:name="Light List Accent 1" w:uiPriority="61"/>
+    <w:lsdException w:name="Light Grid Accent 1" w:uiPriority="62"/>
+    <w:lsdException w:name="Medium Shading 1 Accent 1" w:uiPriority="63"/>
+    <w:lsdException w:name="Medium Shading 2 Accent 1" w:uiPriority="64"/>
+    <w:lsdException w:name="Medium List 1 Accent 1" w:uiPriority="65"/>
+    <w:lsdException w:name="Revision" w:semiHidden="1"/>
+    <w:lsdException w:name="List Paragraph" w:uiPriority="34" w:qFormat="1"/>
+    <w:lsdException w:name="Quote" w:uiPriority="29" w:qFormat="1"/>
+    <w:lsdException w:name="Intense Quote" w:uiPriority="30" w:qFormat="1"/>
+    <w:lsdException w:name="Medium List 2 Accent 1" w:uiPriority="66"/>
+    <w:lsdException w:name="Medium Grid 1 Accent 1" w:uiPriority="67"/>
+    <w:lsdException w:name="Medium Grid 2 Accent 1" w:uiPriority="68"/>
+    <w:lsdException w:name="Medium Grid 3 Accent 1" w:uiPriority="69"/>
+    <w:lsdException w:name="Dark List Accent 1" w:uiPriority="70"/>
+    <w:lsdException w:name="Colorful Shading Accent 1" w:uiPriority="71"/>
+    <w:lsdException w:name="Colorful List Accent 1" w:uiPriority="72"/>
+    <w:lsdException w:name="Colorful Grid Accent 1" w:uiPriority="73"/>
+    <w:lsdException w:name="Light Shading Accent 2" w:uiPriority="60"/>
+    <w:lsdException w:name="Light List Accent 2" w:uiPriority="61"/>
+    <w:lsdException w:name="Light Grid Accent 2" w:uiPriority="62"/>
+    <w:lsdException w:name="Medium Shading 1 Accent 2" w:uiPriority="63"/>
+    <w:lsdException w:name="Medium Shading 2 Accent 2" w:uiPriority="64"/>
+    <w:lsdException w:name="Medium List 1 Accent 2" w:uiPriority="65"/>
+    <w:lsdException w:name="Medium List 2 Accent 2" w:uiPriority="66"/>
+    <w:lsdException w:name="Medium Grid 1 Accent 2" w:uiPriority="67"/>
+    <w:lsdException w:name="Medium Grid 2 Accent 2" w:uiPriority="68"/>
+    <w:lsdException w:name="Medium Grid 3 Accent 2" w:uiPriority="69"/>
+    <w:lsdException w:name="Dark List Accent 2" w:uiPriority="70"/>
+    <w:lsdException w:name="Colorful Shading Accent 2" w:uiPriority="71"/>
+    <w:lsdException w:name="Colorful List Accent 2" w:uiPriority="72"/>
+    <w:lsdException w:name="Colorful Grid Accent 2" w:uiPriority="73"/>
+    <w:lsdException w:name="Light Shading Accent 3" w:uiPriority="60"/>
+    <w:lsdException w:name="Light List Accent 3" w:uiPriority="61"/>
+    <w:lsdException w:name="Light Grid Accent 3" w:uiPriority="62"/>
+    <w:lsdException w:name="Medium Shading 1 Accent 3" w:uiPriority="63"/>
+    <w:lsdException w:name="Medium Shading 2 Accent 3" w:uiPriority="64"/>
+    <w:lsdException w:name="Medium List 1 Accent 3" w:uiPriority="65"/>
+    <w:lsdException w:name="Medium List 2 Accent 3" w:uiPriority="66"/>
+    <w:lsdException w:name="Medium Grid 1 Accent 3" w:uiPriority="67"/>
+    <w:lsdException w:name="Medium Grid 2 Accent 3" w:uiPriority="68"/>
+    <w:lsdException w:name="Medium Grid 3 Accent 3" w:uiPriority="69"/>
+    <w:lsdException w:name="Dark List Accent 3" w:uiPriority="70"/>
+    <w:lsdException w:name="Colorful Shading Accent 3" w:uiPriority="71"/>
+    <w:lsdException w:name="Colorful List Accent 3" w:uiPriority="72"/>
+    <w:lsdException w:name="Colorful Grid Accent 3" w:uiPriority="73"/>
+    <w:lsdException w:name="Light Shading Accent 4" w:uiPriority="60"/>
+    <w:lsdException w:name="Light List Accent 4" w:uiPriority="61"/>
+    <w:lsdException w:name="Light Grid Accent 4" w:uiPriority="62"/>
+    <w:lsdException w:name="Medium Shading 1 Accent 4" w:uiPriority="63"/>
+    <w:lsdException w:name="Medium Shading 2 Accent 4" w:uiPriority="64"/>
+    <w:lsdException w:name="Medium List 1 Accent 4" w:uiPriority="65"/>
+    <w:lsdException w:name="Medium List 2 Accent 4" w:uiPriority="66"/>
+    <w:lsdException w:name="Medium Grid 1 Accent 4" w:uiPriority="67"/>
+    <w:lsdException w:name="Medium Grid 2 Accent 4" w:uiPriority="68"/>
+    <w:lsdException w:name="Medium Grid 3 Accent 4" w:uiPriority="69"/>
+    <w:lsdException w:name="Dark List Accent 4" w:uiPriority="70"/>
+    <w:lsdException w:name="Colorful Shading Accent 4" w:uiPriority="71"/>
+    <w:lsdException w:name="Colorful List Accent 4" w:uiPriority="72"/>
+    <w:lsdException w:name="Colorful Grid Accent 4" w:uiPriority="73"/>
+    <w:lsdException w:name="Light Shading Accent 5" w:uiPriority="60"/>
+    <w:lsdException w:name="Light List Accent 5" w:uiPriority="61"/>
+    <w:lsdException w:name="Light Grid Accent 5" w:uiPriority="62"/>
+    <w:lsdException w:name="Medium Shading 1 Accent 5" w:uiPriority="63"/>
+    <w:lsdException w:name="Medium Shading 2 Accent 5" w:uiPriority="64"/>
+    <w:lsdException w:name="Medium List 1 Accent 5" w:uiPriority="65"/>
+    <w:lsdException w:name="Medium List 2 Accent 5" w:uiPriority="66"/>
+    <w:lsdException w:name="Medium Grid 1 Accent 5" w:uiPriority="67"/>
+    <w:lsdException w:name="Medium Grid 2 Accent 5" w:uiPriority="68"/>
+    <w:lsdException w:name="Medium Grid 3 Accent 5" w:uiPriority="69"/>
+    <w:lsdException w:name="Dark List Accent 5" w:uiPriority="70"/>
+    <w:lsdException w:name="Colorful Shading Accent 5" w:uiPriority="71"/>
+    <w:lsdException w:name="Colorful List Accent 5" w:uiPriority="72"/>
+    <w:lsdException w:name="Colorful Grid Accent 5" w:uiPriority="73"/>
+    <w:lsdException w:name="Light Shading Accent 6" w:uiPriority="60"/>
+    <w:lsdException w:name="Light List Accent 6" w:uiPriority="61"/>
+    <w:lsdException w:name="Light Grid Accent 6" w:uiPriority="62"/>
+    <w:lsdException w:name="Medium Shading 1 Accent 6" w:uiPriority="63"/>
+    <w:lsdException w:name="Medium Shading 2 Accent 6" w:uiPriority="64"/>
+    <w:lsdException w:name="Medium List 1 Accent 6" w:uiPriority="65"/>
+    <w:lsdException w:name="Medium List 2 Accent 6" w:uiPriority="66"/>
+    <w:lsdException w:name="Medium Grid 1 Accent 6" w:uiPriority="67"/>
+    <w:lsdException w:name="Medium Grid 2 Accent 6" w:uiPriority="68"/>
+    <w:lsdException w:name="Medium Grid 3 Accent 6" w:uiPriority="69"/>
+    <w:lsdException w:name="Dark List Accent 6" w:uiPriority="70"/>
+    <w:lsdException w:name="Colorful Shading Accent 6" w:uiPriority="71"/>
+    <w:lsdException w:name="Colorful List Accent 6" w:uiPriority="72"/>
+    <w:lsdException w:name="Colorful Grid Accent 6" w:uiPriority="73"/>
+    <w:lsdException w:name="Subtle Emphasis" w:uiPriority="19" w:qFormat="1"/>
+    <w:lsdException w:name="Intense Emphasis" w:uiPriority="21" w:qFormat="1"/>
+    <w:lsdException w:name="Subtle Reference" w:uiPriority="31" w:qFormat="1"/>
+    <w:lsdException w:name="Intense Reference" w:uiPriority="32" w:qFormat="1"/>
+    <w:lsdException w:name="Book Title" w:uiPriority="33" w:qFormat="1"/>
+    <w:lsdException w:name="Bibliography" w:semiHidden="1" w:uiPriority="37" w:unhideWhenUsed="1"/>
+    <w:lsdException w:name="TOC Heading" w:semiHidden="1" w:uiPriority="39" w:unhideWhenUsed="1" w:qFormat="1"/>
+    <w:lsdException w:name="Plain Table 1" w:uiPriority="41"/>
+    <w:lsdException w:name="Plain Table 2" w:uiPriority="42"/>
+    <w:lsdException w:name="Plain Table 3" w:uiPriority="43"/>
+    <w:lsdException w:name="Plain Table 4" w:uiPriority="44"/>
+    <w:lsdException w:name="Plain Table 5" w:uiPriority="45"/>
+    <w:lsdException w:name="Grid Table Light" w:uiPriority="40"/>
+    <w:lsdException w:name="Grid Table 1 Light" w:uiPriority="46"/>
+    <w:lsdException w:name="Grid Table 2" w:uiPriority="47"/>
+    <w:lsdException w:name="Grid Table 3" w:uiPriority="48"/>
+    <w:lsdException w:name="Grid Table 4" w:uiPriority="49"/>
+    <w:lsdException w:name="Grid Table 5 Dark" w:uiPriority="50"/>
+    <w:lsdException w:name="Grid Table 6 Colorful" w:uiPriority="51"/>
+    <w:lsdException w:name="Grid Table 7 Colorful" w:uiPriority="52"/>
+    <w:lsdException w:name="Grid Table 1 Light Accent 1" w:uiPriority="46"/>
+    <w:lsdException w:name="Grid Table 2 Accent 1" w:uiPriority="47"/>
+    <w:lsdException w:name="Grid Table 3 Accent 1" w:uiPriority="48"/>
+    <w:lsdException w:name="Grid Table 4 Accent 1" w:uiPriority="49"/>
+    <w:lsdException w:name="Grid Table 5 Dark Accent 1" w:uiPriority="50"/>
+    <w:lsdException w:name="Grid Table 6 Colorful Accent 1" w:uiPriority="51"/>
+    <w:lsdException w:name="Grid Table 7 Colorful Accent 1" w:uiPriority="52"/>
+    <w:lsdException w:name="Grid Table 1 Light Accent 2" w:uiPriority="46"/>
+    <w:lsdException w:name="Grid Table 2 Accent 2" w:uiPriority="47"/>
+    <w:lsdException w:name="Grid Table 3 Accent 2" w:uiPriority="48"/>
+    <w:lsdException w:name="Grid Table 4 Accent 2" w:uiPriority="49"/>
+    <w:lsdException w:name="Grid Table 5 Dark Accent 2" w:uiPriority="50"/>
+    <w:lsdException w:name="Grid Table 6 Colorful Accent 2" w:uiPriority="51"/>
+    <w:lsdException w:name="Grid Table 7 Colorful Accent 2" w:uiPriority="52"/>
+    <w:lsdException w:name="Grid Table 1 Light Accent 3" w:uiPriority="46"/>
+    <w:lsdException w:name="Grid Table 2 Accent 3" w:uiPriority="47"/>
+    <w:lsdException w:name="Grid Table 3 Accent 3" w:uiPriority="48"/>
+    <w:lsdException w:name="Grid Table 4 Accent 3" w:uiPriority="49"/>
+    <w:lsdException w:name="Grid Table 5 Dark Accent 3" w:uiPriority="50"/>
+    <w:lsdException w:name="Grid Table 6 Colorful Accent 3" w:uiPriority="51"/>
+    <w:lsdException w:name="Grid Table 7 Colorful Accent 3" w:uiPriority="52"/>
+    <w:lsdException w:name="Grid Table 1 Light Accent 4" w:uiPriority="46"/>
+    <w:lsdException w:name="Grid Table 2 Accent 4" w:uiPriority="47"/>
+    <w:lsdException w:name="Grid Table 3 Accent 4" w:uiPriority="48"/>
+    <w:lsdException w:name="Grid Table 4 Accent 4" w:uiPriority="49"/>
+    <w:lsdException w:name="Grid Table 5 Dark Accent 4" w:uiPriority="50"/>
+    <w:lsdException w:name="Grid Table 6 Colorful Accent 4" w:uiPriority="51"/>
+    <w:lsdException w:name="Grid Table 7 Colorful Accent 4" w:uiPriority="52"/>
+    <w:lsdException w:name="Grid Table 1 Light Accent 5" w:uiPriority="46"/>
+    <w:lsdException w:name="Grid Table 2 Accent 5" w:uiPriority="47"/>
+    <w:lsdException w:name="Grid Table 3 Accent 5" w:uiPriority="48"/>
+    <w:lsdException w:name="Grid Table 4 Accent 5" w:uiPriority="49"/>
+    <w:lsdException w:name="Grid Table 5 Dark Accent 5" w:uiPriority="50"/>
+    <w:lsdException w:name="Grid Table 6 Colorful Accent 5" w:uiPriority="51"/>
+    <w:lsdException w:name="Grid Table 7 Colorful Accent 5" w:uiPriority="52"/>
+    <w:lsdException w:name="Grid Table 1 Light Accent 6" w:uiPriority="46"/>
+    <w:lsdException w:name="Grid Table 2 Accent 6" w:uiPriority="47"/>
+    <w:lsdException w:name="Grid Table 3 Accent 6" w:uiPriority="48"/>
+    <w:lsdException w:name="Grid Table 4 Accent 6" w:uiPriority="49"/>
+    <w:lsdException w:name="Grid Table 5 Dark Accent 6" w:uiPriority="50"/>
+    <w:lsdException w:name="Grid Table 6 Colorful Accent 6" w:uiPriority="51"/>
+    <w:lsdException w:name="Grid Table 7 Colorful Accent 6" w:uiPriority="52"/>
+    <w:lsdException w:name="List Table 1 Light" w:uiPriority="46"/>
+    <w:lsdException w:name="List Table 2" w:uiPriority="47"/>
+    <w:lsdException w:name="List Table 3" w:uiPriority="48"/>
+    <w:lsdException w:name="List Table 4" w:uiPriority="49"/>
+    <w:lsdException w:name="List Table 5 Dark" w:uiPriority="50"/>
+    <w:lsdException w:name="List Table 6 Colorful" w:uiPriority="51"/>
+    <w:lsdException w:name="List Table 7 Colorful" w:uiPriority="52"/>
+    <w:lsdException w:name="List Table 1 Light Accent 1" w:uiPriority="46"/>
+    <w:lsdException w:name="List Table 2 Accent 1" w:uiPriority="47"/>
+    <w:lsdException w:name="List Table 3 Accent 1" w:uiPriority="48"/>
+    <w:lsdException w:name="List Table 4 Accent 1" w:uiPriority="49"/>
+    <w:lsdException w:name="List Table 5 Dark Accent 1" w:uiPriority="50"/>
+    <w:lsdException w:name="List Table 6 Colorful Accent 1" w:uiPriority="51"/>
+    <w:lsdException w:name="List Table 7 Colorful Accent 1" w:uiPriority="52"/>
+    <w:lsdException w:name="List Table 1 Light Accent 2" w:uiPriority="46"/>
+    <w:lsdException w:name="List Table 2 Accent 2" w:uiPriority="47"/>
+    <w:lsdException w:name="List Table 3 Accent 2" w:uiPriority="48"/>
+    <w:lsdException w:name="List Table 4 Accent 2" w:uiPriority="49"/>
+    <w:lsdException w:name="List Table 5 Dark Accent 2" w:uiPriority="50"/>
+    <w:lsdException w:name="List Table 6 Colorful Accent 2" w:uiPriority="51"/>
+    <w:lsdException w:name="List Table 7 Colorful Accent 2" w:uiPriority="52"/>
+    <w:lsdException w:name="List Table 1 Light Accent 3" w:uiPriority="46"/>
+    <w:lsdException w:name="List Table 2 Accent 3" w:uiPriority="47"/>
+    <w:lsdException w:name="List Table 3 Accent 3" w:uiPriority="48"/>
+    <w:lsdException w:name="List Table 4 Accent 3" w:uiPriority="49"/>
+    <w:lsdException w:name="List Table 5 Dark Accent 3" w:uiPriority="50"/>
+    <w:lsdException w:name="List Table 6 Colorful Accent 3" w:uiPriority="51"/>
+    <w:lsdException w:name="List Table 7 Colorful Accent 3" w:uiPriority="52"/>
+    <w:lsdException w:name="List Table 1 Light Accent 4" w:uiPriority="46"/>
+    <w:lsdException w:name="List Table 2 Accent 4" w:uiPriority="47"/>
+    <w:lsdException w:name="List Table 3 Accent 4" w:uiPriority="48"/>
+    <w:lsdException w:name="List Table 4 Accent 4" w:uiPriority="49"/>
+    <w:lsdException w:name="List Table 5 Dark Accent 4" w:uiPriority="50"/>
+    <w:lsdException w:name="List Table 6 Colorful Accent 4" w:uiPriority="51"/>
+    <w:lsdException w:name="List Table 7 Colorful Accent 4" w:uiPriority="52"/>
+    <w:lsdException w:name="List Table 1 Light Accent 5" w:uiPriority="46"/>
+    <w:lsdException w:name="List Table 2 Accent 5" w:uiPriority="47"/>
+    <w:lsdException w:name="List Table 3 Accent 5" w:uiPriority="48"/>
+    <w:lsdException w:name="List Table 4 Accent 5" w:uiPriority="49"/>
+    <w:lsdException w:name="List Table 5 Dark Accent 5" w:uiPriority="50"/>
+    <w:lsdException w:name="List Table 6 Colorful Accent 5" w:uiPriority="51"/>
+    <w:lsdException w:name="List Table 7 Colorful Accent 5" w:uiPriority="52"/>
+    <w:lsdException w:name="List Table 1 Light Accent 6" w:uiPriority="46"/>
+    <w:lsdException w:name="List Table 2 Accent 6" w:uiPriority="47"/>
+    <w:lsdException w:name="List Table 3 Accent 6" w:uiPriority="48"/>
+    <w:lsdException w:name="List Table 4 Accent 6" w:uiPriority="49"/>
+    <w:lsdException w:name="List Table 5 Dark Accent 6" w:uiPriority="50"/>
+    <w:lsdException w:name="List Table 6 Colorful Accent 6" w:uiPriority="51"/>
+    <w:lsdException w:name="List Table 7 Colorful Accent 6" w:uiPriority="52"/>
   </w:latentStyles>
   <w:style w:type="paragraph" w:default="1" w:styleId="Normal">
     <w:name w:val="Normal"/>
@@ -870,6 +1267,8 @@
       <w:spacing w:after="200" w:line="276" w:lineRule="auto"/>
     </w:pPr>
     <w:rPr>
+      <w:sz w:val="22"/>
+      <w:szCs w:val="22"/>
       <w:lang w:val="en-US" w:eastAsia="en-US"/>
     </w:rPr>
   </w:style>
@@ -898,15 +1297,15 @@
   </w:style>
   <w:style w:type="character" w:default="1" w:styleId="DefaultParagraphFont">
     <w:name w:val="Default Paragraph Font"/>
-    <w:uiPriority w:val="99"/>
+    <w:uiPriority w:val="1"/>
     <w:semiHidden/>
+    <w:unhideWhenUsed/>
   </w:style>
   <w:style w:type="table" w:default="1" w:styleId="TableNormal">
     <w:name w:val="Normal Table"/>
     <w:uiPriority w:val="99"/>
     <w:semiHidden/>
     <w:unhideWhenUsed/>
-    <w:qFormat/>
     <w:tblPr>
       <w:tblInd w:w="0" w:type="dxa"/>
       <w:tblCellMar>
@@ -925,7 +1324,6 @@
   </w:style>
   <w:style w:type="character" w:customStyle="1" w:styleId="Heading1Char">
     <w:name w:val="Heading 1 Char"/>
-    <w:basedOn w:val="DefaultParagraphFont"/>
     <w:link w:val="Heading1"/>
     <w:uiPriority w:val="99"/>
     <w:locked/>
@@ -944,10 +1342,6 @@
     <w:basedOn w:val="TableNormal"/>
     <w:uiPriority w:val="99"/>
     <w:rsid w:val="001F5731"/>
-    <w:rPr>
-      <w:sz w:val="20"/>
-      <w:szCs w:val="20"/>
-    </w:rPr>
     <w:tblPr>
       <w:tblInd w:w="0" w:type="dxa"/>
       <w:tblBorders>

</xml_diff>

<commit_message>
Updated Packet in new solution, Added to scrum report.
</commit_message>
<xml_diff>
--- a/ScrumReports/Network/Phase 3 - Networking Scrum Report.docx
+++ b/ScrumReports/Network/Phase 3 - Networking Scrum Report.docx
@@ -456,8 +456,6 @@
               </w:rPr>
               <w:t>- Implementation\Networking\Connection.cpp</w:t>
             </w:r>
-            <w:bookmarkStart w:id="0" w:name="_GoBack"/>
-            <w:bookmarkEnd w:id="0"/>
           </w:p>
         </w:tc>
       </w:tr>
@@ -490,17 +488,220 @@
           </w:tcPr>
           <w:p>
             <w:pPr>
-              <w:spacing w:after="0" w:line="240" w:lineRule="auto"/>
-              <w:rPr>
-                <w:sz w:val="28"/>
-              </w:rPr>
-            </w:pPr>
-            <w:r>
-              <w:rPr>
-                <w:sz w:val="28"/>
-              </w:rPr>
-              <w:t>-Work on the Packet class in consultation with the Server/Client team.</w:t>
-            </w:r>
+              <w:autoSpaceDE w:val="0"/>
+              <w:autoSpaceDN w:val="0"/>
+              <w:adjustRightInd w:val="0"/>
+              <w:spacing w:after="0" w:line="240" w:lineRule="auto"/>
+              <w:rPr>
+                <w:rFonts w:cs="Calibri"/>
+                <w:color w:val="0070C0"/>
+                <w:sz w:val="28"/>
+                <w:szCs w:val="28"/>
+                <w:lang w:eastAsia="en-CA"/>
+              </w:rPr>
+            </w:pPr>
+            <w:r>
+              <w:rPr>
+                <w:rFonts w:cs="Calibri"/>
+                <w:sz w:val="28"/>
+                <w:szCs w:val="28"/>
+                <w:lang w:eastAsia="en-CA"/>
+              </w:rPr>
+              <w:t>-</w:t>
+            </w:r>
+            <w:r>
+              <w:rPr>
+                <w:rFonts w:cs="Calibri"/>
+                <w:color w:val="0070C0"/>
+                <w:sz w:val="28"/>
+                <w:szCs w:val="28"/>
+                <w:lang w:eastAsia="en-CA"/>
+              </w:rPr>
+              <w:t>Work on the Packet class in consultation with the Server/Client team.</w:t>
+            </w:r>
+          </w:p>
+          <w:p>
+            <w:pPr>
+              <w:autoSpaceDE w:val="0"/>
+              <w:autoSpaceDN w:val="0"/>
+              <w:adjustRightInd w:val="0"/>
+              <w:spacing w:after="0" w:line="240" w:lineRule="auto"/>
+              <w:rPr>
+                <w:rFonts w:cs="Calibri"/>
+                <w:color w:val="0070C0"/>
+                <w:sz w:val="28"/>
+                <w:szCs w:val="28"/>
+                <w:lang w:eastAsia="en-CA"/>
+              </w:rPr>
+            </w:pPr>
+            <w:r>
+              <w:rPr>
+                <w:rFonts w:cs="Calibri"/>
+                <w:b/>
+                <w:bCs/>
+                <w:color w:val="0070C0"/>
+                <w:sz w:val="28"/>
+                <w:szCs w:val="28"/>
+                <w:lang w:eastAsia="en-CA"/>
+              </w:rPr>
+              <w:t xml:space="preserve">Report: </w:t>
+            </w:r>
+            <w:r>
+              <w:rPr>
+                <w:rFonts w:cs="Calibri"/>
+                <w:color w:val="0070C0"/>
+                <w:sz w:val="28"/>
+                <w:szCs w:val="28"/>
+                <w:lang w:eastAsia="en-CA"/>
+              </w:rPr>
+              <w:t xml:space="preserve">I fixed an error with the payload function not serializing data properly. I also added an example usage class </w:t>
+            </w:r>
+            <w:r>
+              <w:rPr>
+                <w:rFonts w:cs="Calibri"/>
+                <w:color w:val="0070C0"/>
+                <w:sz w:val="28"/>
+                <w:szCs w:val="28"/>
+                <w:lang w:eastAsia="en-CA"/>
+              </w:rPr>
+              <w:lastRenderedPageBreak/>
+              <w:t>for others to reference when they’re dealing with packets.</w:t>
+            </w:r>
+          </w:p>
+          <w:p>
+            <w:pPr>
+              <w:autoSpaceDE w:val="0"/>
+              <w:autoSpaceDN w:val="0"/>
+              <w:adjustRightInd w:val="0"/>
+              <w:spacing w:after="0" w:line="240" w:lineRule="auto"/>
+              <w:rPr>
+                <w:rFonts w:cs="Calibri"/>
+                <w:color w:val="0070C0"/>
+                <w:sz w:val="28"/>
+                <w:szCs w:val="28"/>
+                <w:lang w:eastAsia="en-CA"/>
+              </w:rPr>
+            </w:pPr>
+            <w:r>
+              <w:rPr>
+                <w:rFonts w:cs="Calibri"/>
+                <w:b/>
+                <w:bCs/>
+                <w:color w:val="0070C0"/>
+                <w:sz w:val="28"/>
+                <w:szCs w:val="28"/>
+                <w:lang w:eastAsia="en-CA"/>
+              </w:rPr>
+              <w:t xml:space="preserve">Files: </w:t>
+            </w:r>
+          </w:p>
+          <w:p>
+            <w:pPr>
+              <w:autoSpaceDE w:val="0"/>
+              <w:autoSpaceDN w:val="0"/>
+              <w:adjustRightInd w:val="0"/>
+              <w:spacing w:after="0" w:line="240" w:lineRule="auto"/>
+              <w:rPr>
+                <w:rFonts w:cs="Calibri"/>
+                <w:color w:val="0070C0"/>
+                <w:sz w:val="28"/>
+                <w:szCs w:val="28"/>
+                <w:lang w:eastAsia="en-CA"/>
+              </w:rPr>
+            </w:pPr>
+            <w:r>
+              <w:rPr>
+                <w:rFonts w:cs="Calibri"/>
+                <w:color w:val="0070C0"/>
+                <w:sz w:val="28"/>
+                <w:szCs w:val="28"/>
+                <w:lang w:eastAsia="en-CA"/>
+              </w:rPr>
+              <w:t>-New Implementation\ManaCraft\Packet.h</w:t>
+            </w:r>
+          </w:p>
+          <w:p>
+            <w:pPr>
+              <w:autoSpaceDE w:val="0"/>
+              <w:autoSpaceDN w:val="0"/>
+              <w:adjustRightInd w:val="0"/>
+              <w:spacing w:after="0" w:line="240" w:lineRule="auto"/>
+              <w:rPr>
+                <w:rFonts w:cs="Calibri"/>
+                <w:color w:val="0070C0"/>
+                <w:sz w:val="28"/>
+                <w:szCs w:val="28"/>
+                <w:lang w:eastAsia="en-CA"/>
+              </w:rPr>
+            </w:pPr>
+            <w:r>
+              <w:rPr>
+                <w:rFonts w:cs="Calibri"/>
+                <w:color w:val="0070C0"/>
+                <w:sz w:val="28"/>
+                <w:szCs w:val="28"/>
+                <w:lang w:eastAsia="en-CA"/>
+              </w:rPr>
+              <w:t>-New Implementation\ManaCraft\Packet.cpp</w:t>
+            </w:r>
+          </w:p>
+          <w:p>
+            <w:pPr>
+              <w:tabs>
+                <w:tab w:val="left" w:pos="360"/>
+                <w:tab w:val="left" w:pos="720"/>
+                <w:tab w:val="left" w:pos="1080"/>
+                <w:tab w:val="left" w:pos="1440"/>
+                <w:tab w:val="left" w:pos="1800"/>
+                <w:tab w:val="left" w:pos="2160"/>
+                <w:tab w:val="left" w:pos="2520"/>
+                <w:tab w:val="left" w:pos="2880"/>
+                <w:tab w:val="left" w:pos="3240"/>
+                <w:tab w:val="left" w:pos="3600"/>
+                <w:tab w:val="left" w:pos="3960"/>
+                <w:tab w:val="left" w:pos="4320"/>
+                <w:tab w:val="left" w:pos="4680"/>
+                <w:tab w:val="left" w:pos="5040"/>
+                <w:tab w:val="left" w:pos="5400"/>
+                <w:tab w:val="left" w:pos="5760"/>
+                <w:tab w:val="left" w:pos="6120"/>
+                <w:tab w:val="left" w:pos="6480"/>
+                <w:tab w:val="left" w:pos="6840"/>
+                <w:tab w:val="left" w:pos="7200"/>
+                <w:tab w:val="left" w:pos="7560"/>
+                <w:tab w:val="left" w:pos="7920"/>
+                <w:tab w:val="left" w:pos="8280"/>
+                <w:tab w:val="left" w:pos="8640"/>
+                <w:tab w:val="left" w:pos="9000"/>
+                <w:tab w:val="left" w:pos="9360"/>
+                <w:tab w:val="left" w:pos="9720"/>
+                <w:tab w:val="left" w:pos="10080"/>
+                <w:tab w:val="left" w:pos="10440"/>
+                <w:tab w:val="left" w:pos="10800"/>
+                <w:tab w:val="left" w:pos="11160"/>
+                <w:tab w:val="left" w:pos="11520"/>
+              </w:tabs>
+              <w:autoSpaceDE w:val="0"/>
+              <w:autoSpaceDN w:val="0"/>
+              <w:adjustRightInd w:val="0"/>
+              <w:spacing w:after="0" w:line="240" w:lineRule="auto"/>
+              <w:rPr>
+                <w:rFonts w:ascii="Segoe Print" w:hAnsi="Segoe Print" w:cs="Segoe Print"/>
+                <w:lang w:val="en" w:eastAsia="en-CA"/>
+              </w:rPr>
+            </w:pPr>
+            <w:r>
+              <w:rPr>
+                <w:rFonts w:cs="Calibri"/>
+                <w:color w:val="0070C0"/>
+                <w:sz w:val="28"/>
+                <w:szCs w:val="28"/>
+                <w:lang w:eastAsia="en-CA"/>
+              </w:rPr>
+              <w:t>-Implementation\Networking\API Demos\packetExample.cpp</w:t>
+            </w:r>
+            <w:bookmarkStart w:id="0" w:name="_GoBack"/>
+            <w:bookmarkEnd w:id="0"/>
           </w:p>
         </w:tc>
       </w:tr>
@@ -881,7 +1082,7 @@
     <w:rPrDefault>
       <w:rPr>
         <w:rFonts w:ascii="Calibri" w:eastAsia="Calibri" w:hAnsi="Calibri" w:cs="Times New Roman"/>
-        <w:lang w:val="en-CA" w:eastAsia="en-CA" w:bidi="ar-SA"/>
+        <w:lang w:val="en-US" w:eastAsia="en-US" w:bidi="ar-SA"/>
       </w:rPr>
     </w:rPrDefault>
     <w:pPrDefault/>
@@ -1269,7 +1470,6 @@
     <w:rPr>
       <w:sz w:val="22"/>
       <w:szCs w:val="22"/>
-      <w:lang w:val="en-US" w:eastAsia="en-US"/>
     </w:rPr>
   </w:style>
   <w:style w:type="paragraph" w:styleId="Heading1">

</xml_diff>

<commit_message>
Made some changes to the Scrum Report due to file directory changes.
</commit_message>
<xml_diff>
--- a/ScrumReports/Network/Phase 3 - Networking Scrum Report.docx
+++ b/ScrumReports/Network/Phase 3 - Networking Scrum Report.docx
@@ -185,8 +185,16 @@
               <w:rPr>
                 <w:sz w:val="28"/>
               </w:rPr>
-              <w:t>Brian Lefrancois</w:t>
-            </w:r>
+              <w:t xml:space="preserve">Brian </w:t>
+            </w:r>
+            <w:proofErr w:type="spellStart"/>
+            <w:r>
+              <w:rPr>
+                <w:sz w:val="28"/>
+              </w:rPr>
+              <w:t>Lefrancois</w:t>
+            </w:r>
+            <w:proofErr w:type="spellEnd"/>
           </w:p>
         </w:tc>
         <w:tc>
@@ -204,7 +212,21 @@
               <w:rPr>
                 <w:sz w:val="28"/>
               </w:rPr>
-              <w:t>- Work on Protocol.h and write all documentation required up till gameplay in consultation with the Server/Client team.</w:t>
+              <w:t xml:space="preserve">- Work on </w:t>
+            </w:r>
+            <w:proofErr w:type="spellStart"/>
+            <w:r>
+              <w:rPr>
+                <w:sz w:val="28"/>
+              </w:rPr>
+              <w:t>Protocol.h</w:t>
+            </w:r>
+            <w:proofErr w:type="spellEnd"/>
+            <w:r>
+              <w:rPr>
+                <w:sz w:val="28"/>
+              </w:rPr>
+              <w:t xml:space="preserve"> and write all documentation required up till gameplay in consultation with the Server/Client team.</w:t>
             </w:r>
           </w:p>
         </w:tc>
@@ -247,7 +269,21 @@
               <w:rPr>
                 <w:sz w:val="28"/>
               </w:rPr>
-              <w:t>-Work on Serializable.h in consultation with the Server/Client team.</w:t>
+              <w:t xml:space="preserve">-Work on </w:t>
+            </w:r>
+            <w:proofErr w:type="spellStart"/>
+            <w:r>
+              <w:rPr>
+                <w:sz w:val="28"/>
+              </w:rPr>
+              <w:t>Serializable.h</w:t>
+            </w:r>
+            <w:proofErr w:type="spellEnd"/>
+            <w:r>
+              <w:rPr>
+                <w:sz w:val="28"/>
+              </w:rPr>
+              <w:t xml:space="preserve"> in consultation with the Server/Client team.</w:t>
             </w:r>
           </w:p>
         </w:tc>
@@ -412,49 +448,181 @@
               <w:rPr>
                 <w:sz w:val="28"/>
               </w:rPr>
-              <w:t>- Implementation\Networking\API Demos\clientConnectionExample.cpp</w:t>
-            </w:r>
-          </w:p>
-          <w:p>
-            <w:pPr>
-              <w:spacing w:after="0" w:line="240" w:lineRule="auto"/>
-              <w:rPr>
-                <w:sz w:val="28"/>
-              </w:rPr>
-            </w:pPr>
-            <w:r>
-              <w:rPr>
-                <w:sz w:val="28"/>
-              </w:rPr>
-              <w:t>- Implementation\Networking\API Demos\serverConnectionExample.cpp</w:t>
-            </w:r>
-          </w:p>
-          <w:p>
-            <w:pPr>
-              <w:spacing w:after="0" w:line="240" w:lineRule="auto"/>
-              <w:rPr>
-                <w:sz w:val="28"/>
-              </w:rPr>
-            </w:pPr>
-            <w:r>
-              <w:rPr>
-                <w:sz w:val="28"/>
-              </w:rPr>
-              <w:t>- Implementation\Networking\Connection.h</w:t>
-            </w:r>
-          </w:p>
-          <w:p>
-            <w:pPr>
-              <w:spacing w:after="0" w:line="240" w:lineRule="auto"/>
-              <w:rPr>
-                <w:sz w:val="28"/>
-              </w:rPr>
-            </w:pPr>
-            <w:r>
-              <w:rPr>
-                <w:sz w:val="28"/>
-              </w:rPr>
-              <w:t>- Implementation\Networking\Connection.cpp</w:t>
+              <w:t xml:space="preserve">-New </w:t>
+            </w:r>
+            <w:r>
+              <w:rPr>
+                <w:sz w:val="28"/>
+              </w:rPr>
+              <w:t>Implementation\</w:t>
+            </w:r>
+            <w:proofErr w:type="spellStart"/>
+            <w:r>
+              <w:rPr>
+                <w:sz w:val="28"/>
+              </w:rPr>
+              <w:t>ManaCraft</w:t>
+            </w:r>
+            <w:proofErr w:type="spellEnd"/>
+            <w:r>
+              <w:rPr>
+                <w:sz w:val="28"/>
+              </w:rPr>
+              <w:t>\</w:t>
+            </w:r>
+            <w:r>
+              <w:rPr>
+                <w:sz w:val="28"/>
+              </w:rPr>
+              <w:t xml:space="preserve">Networking </w:t>
+            </w:r>
+            <w:r>
+              <w:rPr>
+                <w:sz w:val="28"/>
+              </w:rPr>
+              <w:t>API Demos\clientConnectionExample.cpp</w:t>
+            </w:r>
+          </w:p>
+          <w:p>
+            <w:pPr>
+              <w:spacing w:after="0" w:line="240" w:lineRule="auto"/>
+              <w:rPr>
+                <w:sz w:val="28"/>
+              </w:rPr>
+            </w:pPr>
+            <w:r>
+              <w:rPr>
+                <w:sz w:val="28"/>
+              </w:rPr>
+              <w:t>-</w:t>
+            </w:r>
+            <w:r>
+              <w:rPr>
+                <w:sz w:val="28"/>
+              </w:rPr>
+              <w:t>New</w:t>
+            </w:r>
+            <w:r>
+              <w:rPr>
+                <w:sz w:val="28"/>
+              </w:rPr>
+              <w:t xml:space="preserve"> Implementation\</w:t>
+            </w:r>
+            <w:proofErr w:type="spellStart"/>
+            <w:r>
+              <w:rPr>
+                <w:sz w:val="28"/>
+              </w:rPr>
+              <w:t>ManaCraft</w:t>
+            </w:r>
+            <w:proofErr w:type="spellEnd"/>
+            <w:r>
+              <w:rPr>
+                <w:sz w:val="28"/>
+              </w:rPr>
+              <w:t>\</w:t>
+            </w:r>
+            <w:bookmarkStart w:id="0" w:name="_GoBack"/>
+            <w:bookmarkEnd w:id="0"/>
+            <w:r>
+              <w:rPr>
+                <w:sz w:val="28"/>
+              </w:rPr>
+              <w:t xml:space="preserve">Networking </w:t>
+            </w:r>
+            <w:r>
+              <w:rPr>
+                <w:sz w:val="28"/>
+              </w:rPr>
+              <w:t>API Demos\serverConnectionExample.cpp</w:t>
+            </w:r>
+          </w:p>
+          <w:p>
+            <w:pPr>
+              <w:spacing w:after="0" w:line="240" w:lineRule="auto"/>
+              <w:rPr>
+                <w:sz w:val="28"/>
+              </w:rPr>
+            </w:pPr>
+            <w:r>
+              <w:rPr>
+                <w:sz w:val="28"/>
+              </w:rPr>
+              <w:t>-</w:t>
+            </w:r>
+            <w:r>
+              <w:rPr>
+                <w:sz w:val="28"/>
+              </w:rPr>
+              <w:t>New</w:t>
+            </w:r>
+            <w:r>
+              <w:rPr>
+                <w:sz w:val="28"/>
+              </w:rPr>
+              <w:t xml:space="preserve"> Implementation\</w:t>
+            </w:r>
+            <w:proofErr w:type="spellStart"/>
+            <w:r>
+              <w:rPr>
+                <w:sz w:val="28"/>
+              </w:rPr>
+              <w:t>ManaCraft</w:t>
+            </w:r>
+            <w:proofErr w:type="spellEnd"/>
+            <w:r>
+              <w:rPr>
+                <w:sz w:val="28"/>
+              </w:rPr>
+              <w:t>\</w:t>
+            </w:r>
+            <w:proofErr w:type="spellStart"/>
+            <w:r>
+              <w:rPr>
+                <w:sz w:val="28"/>
+              </w:rPr>
+              <w:t>Connection.h</w:t>
+            </w:r>
+            <w:proofErr w:type="spellEnd"/>
+          </w:p>
+          <w:p>
+            <w:pPr>
+              <w:spacing w:after="0" w:line="240" w:lineRule="auto"/>
+              <w:rPr>
+                <w:sz w:val="28"/>
+              </w:rPr>
+            </w:pPr>
+            <w:r>
+              <w:rPr>
+                <w:sz w:val="28"/>
+              </w:rPr>
+              <w:t>-</w:t>
+            </w:r>
+            <w:r>
+              <w:rPr>
+                <w:sz w:val="28"/>
+              </w:rPr>
+              <w:t>New</w:t>
+            </w:r>
+            <w:r>
+              <w:rPr>
+                <w:sz w:val="28"/>
+              </w:rPr>
+              <w:t xml:space="preserve"> Implementation\</w:t>
+            </w:r>
+            <w:proofErr w:type="spellStart"/>
+            <w:r>
+              <w:rPr>
+                <w:sz w:val="28"/>
+              </w:rPr>
+              <w:t>ManaCraft</w:t>
+            </w:r>
+            <w:proofErr w:type="spellEnd"/>
+            <w:r>
+              <w:rPr>
+                <w:sz w:val="28"/>
+              </w:rPr>
+              <w:t>\Connection.cpp</w:t>
             </w:r>
           </w:p>
         </w:tc>
@@ -617,8 +785,42 @@
                 <w:szCs w:val="28"/>
                 <w:lang w:eastAsia="en-CA"/>
               </w:rPr>
-              <w:t>-New Implementation\ManaCraft\Packet.h</w:t>
-            </w:r>
+              <w:t>-New Implementation\</w:t>
+            </w:r>
+            <w:proofErr w:type="spellStart"/>
+            <w:r>
+              <w:rPr>
+                <w:rFonts w:cs="Calibri"/>
+                <w:color w:val="0070C0"/>
+                <w:sz w:val="28"/>
+                <w:szCs w:val="28"/>
+                <w:lang w:eastAsia="en-CA"/>
+              </w:rPr>
+              <w:t>ManaCraft</w:t>
+            </w:r>
+            <w:proofErr w:type="spellEnd"/>
+            <w:r>
+              <w:rPr>
+                <w:rFonts w:cs="Calibri"/>
+                <w:color w:val="0070C0"/>
+                <w:sz w:val="28"/>
+                <w:szCs w:val="28"/>
+                <w:lang w:eastAsia="en-CA"/>
+              </w:rPr>
+              <w:t>\</w:t>
+            </w:r>
+            <w:proofErr w:type="spellStart"/>
+            <w:r>
+              <w:rPr>
+                <w:rFonts w:cs="Calibri"/>
+                <w:color w:val="0070C0"/>
+                <w:sz w:val="28"/>
+                <w:szCs w:val="28"/>
+                <w:lang w:eastAsia="en-CA"/>
+              </w:rPr>
+              <w:t>Packet.h</w:t>
+            </w:r>
+            <w:proofErr w:type="spellEnd"/>
           </w:p>
           <w:p>
             <w:pPr>
@@ -642,7 +844,29 @@
                 <w:szCs w:val="28"/>
                 <w:lang w:eastAsia="en-CA"/>
               </w:rPr>
-              <w:t>-New Implementation\ManaCraft\Packet.cpp</w:t>
+              <w:t>-New Implementation\</w:t>
+            </w:r>
+            <w:proofErr w:type="spellStart"/>
+            <w:r>
+              <w:rPr>
+                <w:rFonts w:cs="Calibri"/>
+                <w:color w:val="0070C0"/>
+                <w:sz w:val="28"/>
+                <w:szCs w:val="28"/>
+                <w:lang w:eastAsia="en-CA"/>
+              </w:rPr>
+              <w:t>ManaCraft</w:t>
+            </w:r>
+            <w:proofErr w:type="spellEnd"/>
+            <w:r>
+              <w:rPr>
+                <w:rFonts w:cs="Calibri"/>
+                <w:color w:val="0070C0"/>
+                <w:sz w:val="28"/>
+                <w:szCs w:val="28"/>
+                <w:lang w:eastAsia="en-CA"/>
+              </w:rPr>
+              <w:t>\Packet.cpp</w:t>
             </w:r>
           </w:p>
           <w:p>
@@ -698,10 +922,70 @@
                 <w:szCs w:val="28"/>
                 <w:lang w:eastAsia="en-CA"/>
               </w:rPr>
-              <w:t>-Implementation\Networking\API Demos\packetExample.cpp</w:t>
-            </w:r>
-            <w:bookmarkStart w:id="0" w:name="_GoBack"/>
-            <w:bookmarkEnd w:id="0"/>
+              <w:t>-</w:t>
+            </w:r>
+            <w:r>
+              <w:rPr>
+                <w:rFonts w:cs="Calibri"/>
+                <w:color w:val="0070C0"/>
+                <w:sz w:val="28"/>
+                <w:szCs w:val="28"/>
+                <w:lang w:eastAsia="en-CA"/>
+              </w:rPr>
+              <w:t xml:space="preserve">New </w:t>
+            </w:r>
+            <w:r>
+              <w:rPr>
+                <w:rFonts w:cs="Calibri"/>
+                <w:color w:val="0070C0"/>
+                <w:sz w:val="28"/>
+                <w:szCs w:val="28"/>
+                <w:lang w:eastAsia="en-CA"/>
+              </w:rPr>
+              <w:t>Implementation\</w:t>
+            </w:r>
+            <w:proofErr w:type="spellStart"/>
+            <w:r>
+              <w:rPr>
+                <w:rFonts w:cs="Calibri"/>
+                <w:color w:val="0070C0"/>
+                <w:sz w:val="28"/>
+                <w:szCs w:val="28"/>
+                <w:lang w:eastAsia="en-CA"/>
+              </w:rPr>
+              <w:t>ManaCraft</w:t>
+            </w:r>
+            <w:proofErr w:type="spellEnd"/>
+            <w:r>
+              <w:rPr>
+                <w:rFonts w:cs="Calibri"/>
+                <w:color w:val="0070C0"/>
+                <w:sz w:val="28"/>
+                <w:szCs w:val="28"/>
+                <w:lang w:eastAsia="en-CA"/>
+              </w:rPr>
+              <w:t>\</w:t>
+            </w:r>
+            <w:r>
+              <w:rPr>
+                <w:rFonts w:cs="Calibri"/>
+                <w:color w:val="0070C0"/>
+                <w:sz w:val="28"/>
+                <w:szCs w:val="28"/>
+                <w:lang w:eastAsia="en-CA"/>
+              </w:rPr>
+              <w:t xml:space="preserve">Networking </w:t>
+            </w:r>
+            <w:r>
+              <w:rPr>
+                <w:rFonts w:cs="Calibri"/>
+                <w:color w:val="0070C0"/>
+                <w:sz w:val="28"/>
+                <w:szCs w:val="28"/>
+                <w:lang w:eastAsia="en-CA"/>
+              </w:rPr>
+              <w:t>API Demos\packetExample.cpp</w:t>
+            </w:r>
           </w:p>
         </w:tc>
       </w:tr>
@@ -746,7 +1030,23 @@
                 <w:color w:val="00B050"/>
                 <w:sz w:val="28"/>
               </w:rPr>
-              <w:t>-Work on serialization and deserialization of custom data structures and Protocol.h in consultation with the Server/Client/Database team.</w:t>
+              <w:t xml:space="preserve">-Work on serialization and deserialization of custom data structures and </w:t>
+            </w:r>
+            <w:proofErr w:type="spellStart"/>
+            <w:r>
+              <w:rPr>
+                <w:color w:val="00B050"/>
+                <w:sz w:val="28"/>
+              </w:rPr>
+              <w:t>Protocol.h</w:t>
+            </w:r>
+            <w:proofErr w:type="spellEnd"/>
+            <w:r>
+              <w:rPr>
+                <w:color w:val="00B050"/>
+                <w:sz w:val="28"/>
+              </w:rPr>
+              <w:t xml:space="preserve"> in consultation with the Server/Client/Database team.</w:t>
             </w:r>
           </w:p>
           <w:p>
@@ -820,39 +1120,179 @@
                 <w:color w:val="00B050"/>
                 <w:sz w:val="28"/>
               </w:rPr>
-              <w:t>-Implementation\Networking\API Demos\SerializationDemo</w:t>
-            </w:r>
-          </w:p>
-          <w:p>
-            <w:pPr>
-              <w:spacing w:after="0" w:line="240" w:lineRule="auto"/>
-              <w:rPr>
-                <w:color w:val="00B050"/>
-                <w:sz w:val="28"/>
-              </w:rPr>
-            </w:pPr>
-            <w:r>
-              <w:rPr>
-                <w:color w:val="00B050"/>
-                <w:sz w:val="28"/>
-              </w:rPr>
-              <w:t>-Implementation\Networking\Serialize.h / .cpp</w:t>
-            </w:r>
-          </w:p>
-          <w:p>
-            <w:pPr>
-              <w:spacing w:after="0" w:line="240" w:lineRule="auto"/>
-              <w:rPr>
-                <w:sz w:val="28"/>
-              </w:rPr>
-            </w:pPr>
-            <w:r>
-              <w:rPr>
-                <w:color w:val="00B050"/>
-                <w:sz w:val="28"/>
-              </w:rPr>
-              <w:t>-Implementation\Networking\Protocol.h</w:t>
-            </w:r>
+              <w:t>-</w:t>
+            </w:r>
+            <w:r>
+              <w:rPr>
+                <w:color w:val="00B050"/>
+                <w:sz w:val="28"/>
+              </w:rPr>
+              <w:t xml:space="preserve">New </w:t>
+            </w:r>
+            <w:r>
+              <w:rPr>
+                <w:color w:val="00B050"/>
+                <w:sz w:val="28"/>
+              </w:rPr>
+              <w:t>Implementation\</w:t>
+            </w:r>
+            <w:proofErr w:type="spellStart"/>
+            <w:r>
+              <w:rPr>
+                <w:color w:val="00B050"/>
+                <w:sz w:val="28"/>
+              </w:rPr>
+              <w:t>ManaCraft</w:t>
+            </w:r>
+            <w:proofErr w:type="spellEnd"/>
+            <w:r>
+              <w:rPr>
+                <w:color w:val="00B050"/>
+                <w:sz w:val="28"/>
+              </w:rPr>
+              <w:t xml:space="preserve">\Networking </w:t>
+            </w:r>
+            <w:r>
+              <w:rPr>
+                <w:color w:val="00B050"/>
+                <w:sz w:val="28"/>
+              </w:rPr>
+              <w:t>API Demos\</w:t>
+            </w:r>
+            <w:proofErr w:type="spellStart"/>
+            <w:r>
+              <w:rPr>
+                <w:color w:val="00B050"/>
+                <w:sz w:val="28"/>
+              </w:rPr>
+              <w:t>SerializationDemo</w:t>
+            </w:r>
+            <w:proofErr w:type="spellEnd"/>
+          </w:p>
+          <w:p>
+            <w:pPr>
+              <w:spacing w:after="0" w:line="240" w:lineRule="auto"/>
+              <w:rPr>
+                <w:color w:val="00B050"/>
+                <w:sz w:val="28"/>
+              </w:rPr>
+            </w:pPr>
+            <w:r>
+              <w:rPr>
+                <w:color w:val="00B050"/>
+                <w:sz w:val="28"/>
+              </w:rPr>
+              <w:t>-</w:t>
+            </w:r>
+            <w:r>
+              <w:rPr>
+                <w:color w:val="00B050"/>
+                <w:sz w:val="28"/>
+              </w:rPr>
+              <w:t xml:space="preserve">New </w:t>
+            </w:r>
+            <w:r>
+              <w:rPr>
+                <w:color w:val="00B050"/>
+                <w:sz w:val="28"/>
+              </w:rPr>
+              <w:t>Implementation\</w:t>
+            </w:r>
+            <w:proofErr w:type="spellStart"/>
+            <w:r>
+              <w:rPr>
+                <w:color w:val="00B050"/>
+                <w:sz w:val="28"/>
+              </w:rPr>
+              <w:t>ManaCraft</w:t>
+            </w:r>
+            <w:proofErr w:type="spellEnd"/>
+            <w:r>
+              <w:rPr>
+                <w:color w:val="00B050"/>
+                <w:sz w:val="28"/>
+              </w:rPr>
+              <w:t>\</w:t>
+            </w:r>
+            <w:proofErr w:type="spellStart"/>
+            <w:r>
+              <w:rPr>
+                <w:color w:val="00B050"/>
+                <w:sz w:val="28"/>
+              </w:rPr>
+              <w:t>Serialize.h</w:t>
+            </w:r>
+            <w:proofErr w:type="spellEnd"/>
+            <w:r>
+              <w:rPr>
+                <w:color w:val="00B050"/>
+                <w:sz w:val="28"/>
+              </w:rPr>
+              <w:t xml:space="preserve"> / .</w:t>
+            </w:r>
+            <w:proofErr w:type="spellStart"/>
+            <w:r>
+              <w:rPr>
+                <w:color w:val="00B050"/>
+                <w:sz w:val="28"/>
+              </w:rPr>
+              <w:t>cpp</w:t>
+            </w:r>
+            <w:proofErr w:type="spellEnd"/>
+          </w:p>
+          <w:p>
+            <w:pPr>
+              <w:spacing w:after="0" w:line="240" w:lineRule="auto"/>
+              <w:rPr>
+                <w:sz w:val="28"/>
+              </w:rPr>
+            </w:pPr>
+            <w:r>
+              <w:rPr>
+                <w:color w:val="00B050"/>
+                <w:sz w:val="28"/>
+              </w:rPr>
+              <w:t>-</w:t>
+            </w:r>
+            <w:r>
+              <w:rPr>
+                <w:color w:val="00B050"/>
+                <w:sz w:val="28"/>
+              </w:rPr>
+              <w:t xml:space="preserve">New </w:t>
+            </w:r>
+            <w:r>
+              <w:rPr>
+                <w:color w:val="00B050"/>
+                <w:sz w:val="28"/>
+              </w:rPr>
+              <w:t>Implementation\</w:t>
+            </w:r>
+            <w:proofErr w:type="spellStart"/>
+            <w:r>
+              <w:rPr>
+                <w:color w:val="00B050"/>
+                <w:sz w:val="28"/>
+              </w:rPr>
+              <w:t>ManaCraft</w:t>
+            </w:r>
+            <w:proofErr w:type="spellEnd"/>
+            <w:r>
+              <w:rPr>
+                <w:color w:val="00B050"/>
+                <w:sz w:val="28"/>
+              </w:rPr>
+              <w:t>\</w:t>
+            </w:r>
+            <w:proofErr w:type="spellStart"/>
+            <w:r>
+              <w:rPr>
+                <w:color w:val="00B050"/>
+                <w:sz w:val="28"/>
+              </w:rPr>
+              <w:t>Protocol.h</w:t>
+            </w:r>
+            <w:proofErr w:type="spellEnd"/>
           </w:p>
         </w:tc>
       </w:tr>
@@ -894,7 +1334,21 @@
               <w:rPr>
                 <w:sz w:val="28"/>
               </w:rPr>
-              <w:t>-Work on Protocol.h and write all documentation required up till gameplay in consultation with the Server/Client team.</w:t>
+              <w:t xml:space="preserve">-Work on </w:t>
+            </w:r>
+            <w:proofErr w:type="spellStart"/>
+            <w:r>
+              <w:rPr>
+                <w:sz w:val="28"/>
+              </w:rPr>
+              <w:t>Protocol.h</w:t>
+            </w:r>
+            <w:proofErr w:type="spellEnd"/>
+            <w:r>
+              <w:rPr>
+                <w:sz w:val="28"/>
+              </w:rPr>
+              <w:t xml:space="preserve"> and write all documentation required up till gameplay in consultation with the Server/Client team.</w:t>
             </w:r>
           </w:p>
           <w:p>
@@ -923,7 +1377,21 @@
               <w:rPr>
                 <w:sz w:val="28"/>
               </w:rPr>
-              <w:t xml:space="preserve">I collaborated with Jordan, Andrew and Alex to get a list of the potential protocols they may need, and implemented them into protocol.h. I also reformatted the comments to incorporate how the data/what data will be contained in the message. </w:t>
+              <w:t xml:space="preserve">I collaborated with Jordan, Andrew and Alex to get a list of the potential protocols they may need, and implemented them into </w:t>
+            </w:r>
+            <w:proofErr w:type="spellStart"/>
+            <w:r>
+              <w:rPr>
+                <w:sz w:val="28"/>
+              </w:rPr>
+              <w:t>protocol.h</w:t>
+            </w:r>
+            <w:proofErr w:type="spellEnd"/>
+            <w:r>
+              <w:rPr>
+                <w:sz w:val="28"/>
+              </w:rPr>
+              <w:t xml:space="preserve">. I also reformatted the comments to incorporate how the data/what data will be contained in the message. </w:t>
             </w:r>
           </w:p>
         </w:tc>
@@ -943,12 +1411,28 @@
                 <w:sz w:val="28"/>
               </w:rPr>
             </w:pPr>
-            <w:r>
-              <w:rPr>
-                <w:sz w:val="28"/>
-              </w:rPr>
-              <w:t>Soloman Tahirli</w:t>
-            </w:r>
+            <w:proofErr w:type="spellStart"/>
+            <w:r>
+              <w:rPr>
+                <w:sz w:val="28"/>
+              </w:rPr>
+              <w:t>Soloman</w:t>
+            </w:r>
+            <w:proofErr w:type="spellEnd"/>
+            <w:r>
+              <w:rPr>
+                <w:sz w:val="28"/>
+              </w:rPr>
+              <w:t xml:space="preserve"> </w:t>
+            </w:r>
+            <w:proofErr w:type="spellStart"/>
+            <w:r>
+              <w:rPr>
+                <w:sz w:val="28"/>
+              </w:rPr>
+              <w:t>Tahirli</w:t>
+            </w:r>
+            <w:proofErr w:type="spellEnd"/>
           </w:p>
         </w:tc>
         <w:tc>
@@ -1082,7 +1566,7 @@
     <w:rPrDefault>
       <w:rPr>
         <w:rFonts w:ascii="Calibri" w:eastAsia="Calibri" w:hAnsi="Calibri" w:cs="Times New Roman"/>
-        <w:lang w:val="en-US" w:eastAsia="en-US" w:bidi="ar-SA"/>
+        <w:lang w:val="en-CA" w:eastAsia="en-CA" w:bidi="ar-SA"/>
       </w:rPr>
     </w:rPrDefault>
     <w:pPrDefault/>
@@ -1470,6 +1954,7 @@
     <w:rPr>
       <w:sz w:val="22"/>
       <w:szCs w:val="22"/>
+      <w:lang w:val="en-US" w:eastAsia="en-US"/>
     </w:rPr>
   </w:style>
   <w:style w:type="paragraph" w:styleId="Heading1">

</xml_diff>